<commit_message>
Updated to include wildcard identifier details
</commit_message>
<xml_diff>
--- a/GuidanceNote08_UseOfIdentifiers_v1.1.3.docx
+++ b/GuidanceNote08_UseOfIdentifiers_v1.1.3.docx
@@ -205,10 +205,7 @@
             </w:del>
             <w:ins w:id="1" w:author="Author">
               <w:r>
-                <w:t>13</w:t>
-              </w:r>
-              <w:r>
-                <w:t xml:space="preserve"> </w:t>
+                <w:t xml:space="preserve">13 </w:t>
               </w:r>
             </w:ins>
             <w:del w:id="2" w:author="Author">
@@ -365,10 +362,7 @@
             </w:del>
             <w:ins w:id="9" w:author="Author">
               <w:r>
-                <w:t>13</w:t>
-              </w:r>
-              <w:r>
-                <w:t xml:space="preserve"> </w:t>
+                <w:t xml:space="preserve">13 </w:t>
               </w:r>
             </w:ins>
             <w:del w:id="10" w:author="Author">
@@ -381,10 +375,7 @@
             </w:del>
             <w:ins w:id="11" w:author="Author">
               <w:r>
-                <w:t>December</w:t>
-              </w:r>
-              <w:r>
-                <w:t xml:space="preserve"> </w:t>
+                <w:t xml:space="preserve">December </w:t>
               </w:r>
             </w:ins>
             <w:r>
@@ -1424,8 +1415,6 @@
                 <w:szCs w:val="22"/>
               </w:rPr>
             </w:pPr>
-            <w:proofErr w:type="spellStart"/>
-            <w:proofErr w:type="gramStart"/>
             <w:r>
               <w:rPr>
                 <w:sz w:val="20"/>
@@ -1433,8 +1422,6 @@
               </w:rPr>
               <w:t>cbc:ProfileID</w:t>
             </w:r>
-            <w:proofErr w:type="spellEnd"/>
-            <w:proofErr w:type="gramEnd"/>
           </w:p>
         </w:tc>
         <w:tc>
@@ -1449,21 +1436,12 @@
                 <w:szCs w:val="22"/>
               </w:rPr>
             </w:pPr>
-            <w:proofErr w:type="gramStart"/>
             <w:r>
               <w:rPr>
                 <w:sz w:val="20"/>
                 <w:szCs w:val="22"/>
               </w:rPr>
-              <w:t>urn:fdc</w:t>
-            </w:r>
-            <w:proofErr w:type="gramEnd"/>
-            <w:r>
-              <w:rPr>
-                <w:sz w:val="20"/>
-                <w:szCs w:val="22"/>
-              </w:rPr>
-              <w:t>:peppol.eu:2017:poacc:billing:01:1.0</w:t>
+              <w:t>urn:fdc:peppol.eu:2017:poacc:billing:01:1.0</w:t>
             </w:r>
           </w:p>
           <w:p>
@@ -1833,9 +1811,9 @@
         <w:tblLook w:val="04A0" w:firstRow="1" w:lastRow="0" w:firstColumn="1" w:lastColumn="0" w:noHBand="0" w:noVBand="1"/>
       </w:tblPr>
       <w:tblGrid>
-        <w:gridCol w:w="2017"/>
+        <w:gridCol w:w="1957"/>
         <w:gridCol w:w="1740"/>
-        <w:gridCol w:w="5529"/>
+        <w:gridCol w:w="5373"/>
       </w:tblGrid>
       <w:tr>
         <w:trPr>
@@ -4204,99 +4182,65 @@
           <w:rStyle w:val="text"/>
           <w:szCs w:val="22"/>
         </w:rPr>
-        <w:t xml:space="preserve">A document profile consists of a document identifier and a process </w:t>
-      </w:r>
-      <w:proofErr w:type="spellStart"/>
-      <w:proofErr w:type="gramStart"/>
+        <w:t>A document profile consists of a document identifier and a process profile.The document identifier indicates which documents can be exchanged, the process profile indicates which process should be used during the transfer of a message.</w:t>
+      </w:r>
       <w:r>
         <w:rPr>
           <w:rStyle w:val="text"/>
           <w:szCs w:val="22"/>
         </w:rPr>
-        <w:t>profile.The</w:t>
-      </w:r>
-      <w:proofErr w:type="spellEnd"/>
-      <w:proofErr w:type="gramEnd"/>
+        <w:br/>
+        <w:t>The A-NZ invoice specification supports the document profiles of the Peppol BIS I</w:t>
+      </w:r>
       <w:r>
         <w:rPr>
           <w:rStyle w:val="text"/>
           <w:szCs w:val="22"/>
         </w:rPr>
-        <w:t xml:space="preserve"> document identifier indicates which documents can be exchanged, the process profile indicates which process should be used during the transfer of a message.</w:t>
+        <w:t>nvoice</w:t>
       </w:r>
       <w:r>
         <w:rPr>
           <w:rStyle w:val="text"/>
           <w:szCs w:val="22"/>
         </w:rPr>
-        <w:br/>
-        <w:t>The A-NZ invoice specification supports the document profiles of the Peppol BIS I</w:t>
+        <w:t xml:space="preserve"> (EN 16931-conformant) &amp; the Peppol BIS C</w:t>
       </w:r>
       <w:r>
         <w:rPr>
           <w:rStyle w:val="text"/>
           <w:szCs w:val="22"/>
         </w:rPr>
-        <w:t>nvoice</w:t>
+        <w:t>redit</w:t>
       </w:r>
       <w:r>
         <w:rPr>
           <w:rStyle w:val="text"/>
           <w:szCs w:val="22"/>
         </w:rPr>
-        <w:t xml:space="preserve"> (EN 16931-conformant) &amp; the Peppol BIS C</w:t>
+        <w:t xml:space="preserve"> N</w:t>
       </w:r>
       <w:r>
         <w:rPr>
           <w:rStyle w:val="text"/>
           <w:szCs w:val="22"/>
         </w:rPr>
-        <w:t>redit</w:t>
+        <w:t>ote</w:t>
       </w:r>
       <w:r>
         <w:rPr>
           <w:rStyle w:val="text"/>
           <w:szCs w:val="22"/>
         </w:rPr>
-        <w:t xml:space="preserve"> N</w:t>
+        <w:t xml:space="preserve"> (EN 16931-conformant). </w:t>
       </w:r>
       <w:r>
         <w:rPr>
           <w:rStyle w:val="text"/>
           <w:szCs w:val="22"/>
         </w:rPr>
-        <w:t>ote</w:t>
-      </w:r>
-      <w:r>
-        <w:rPr>
-          <w:rStyle w:val="text"/>
-          <w:szCs w:val="22"/>
-        </w:rPr>
-        <w:t xml:space="preserve"> (EN 16931-conformant). </w:t>
-      </w:r>
-      <w:r>
-        <w:rPr>
-          <w:rStyle w:val="text"/>
-          <w:szCs w:val="22"/>
-        </w:rPr>
         <w:br/>
-        <w:t xml:space="preserve">A receiver needs to be registered on the SMP with receiving capabilities for Invoice and Credit Note, </w:t>
-      </w:r>
-      <w:proofErr w:type="gramStart"/>
-      <w:r>
-        <w:rPr>
-          <w:rStyle w:val="text"/>
-          <w:szCs w:val="22"/>
-        </w:rPr>
-        <w:t>in order to</w:t>
-      </w:r>
-      <w:proofErr w:type="gramEnd"/>
-      <w:r>
-        <w:rPr>
-          <w:rStyle w:val="text"/>
-          <w:szCs w:val="22"/>
-        </w:rPr>
-        <w:t xml:space="preserve"> receive both document types as different identifiers are used in the AS4/SBDH </w:t>
+        <w:t xml:space="preserve">A receiver needs to be registered on the SMP with receiving capabilities for Invoice and Credit Note, in order to receive both document types as different identifiers are used in the AS4/SBDH </w:t>
       </w:r>
       <w:r>
         <w:rPr>
@@ -4357,20 +4301,8 @@
           <w:color w:val="auto"/>
           <w:szCs w:val="22"/>
         </w:rPr>
-        <w:t xml:space="preserve"> </w:t>
-      </w:r>
-      <w:proofErr w:type="spellStart"/>
-      <w:r>
-        <w:rPr>
-          <w:rFonts w:cstheme="minorHAnsi"/>
-          <w:b/>
-          <w:bCs/>
-          <w:color w:val="auto"/>
-          <w:szCs w:val="22"/>
-        </w:rPr>
-        <w:t>identifer</w:t>
-      </w:r>
-      <w:proofErr w:type="spellEnd"/>
+        <w:t xml:space="preserve"> identifer</w:t>
+      </w:r>
       <w:r>
         <w:rPr>
           <w:rFonts w:cstheme="minorHAnsi"/>
@@ -4402,23 +4334,13 @@
         </w:rPr>
         <w:t xml:space="preserve">: document element namespace URI </w:t>
       </w:r>
-      <w:proofErr w:type="gramStart"/>
       <w:r>
         <w:rPr>
           <w:rFonts w:ascii="Consolas" w:hAnsi="Consolas" w:cs="Consolas"/>
           <w:color w:val="053E91" w:themeColor="accent3" w:themeShade="80"/>
           <w:szCs w:val="22"/>
         </w:rPr>
-        <w:t>urn:oasis</w:t>
-      </w:r>
-      <w:proofErr w:type="gramEnd"/>
-      <w:r>
-        <w:rPr>
-          <w:rFonts w:ascii="Consolas" w:hAnsi="Consolas" w:cs="Consolas"/>
-          <w:color w:val="053E91" w:themeColor="accent3" w:themeShade="80"/>
-          <w:szCs w:val="22"/>
-        </w:rPr>
-        <w:t>:names:specification:ubl:schema:xsd:</w:t>
+        <w:t>urn:oasis:names:specification:ubl:schema:xsd:</w:t>
       </w:r>
       <w:r>
         <w:rPr>
@@ -4463,7 +4385,6 @@
         </w:rPr>
         <w:t xml:space="preserve">local name </w:t>
       </w:r>
-      <w:proofErr w:type="spellStart"/>
       <w:r>
         <w:rPr>
           <w:rFonts w:ascii="Consolas" w:hAnsi="Consolas" w:cs="Consolas"/>
@@ -4474,7 +4395,6 @@
         </w:rPr>
         <w:t>CreditNote</w:t>
       </w:r>
-      <w:proofErr w:type="spellEnd"/>
     </w:p>
     <w:p>
       <w:pPr>
@@ -4574,19 +4494,7 @@
           <w:rPr>
             <w:rStyle w:val="Hyperlink"/>
           </w:rPr>
-          <w:t xml:space="preserve"> policy for use </w:t>
-        </w:r>
-        <w:r>
-          <w:rPr>
-            <w:rStyle w:val="Hyperlink"/>
-          </w:rPr>
-          <w:t>o</w:t>
-        </w:r>
-        <w:r>
-          <w:rPr>
-            <w:rStyle w:val="Hyperlink"/>
-          </w:rPr>
-          <w:t>f identifiers</w:t>
+          <w:t xml:space="preserve"> policy for use of identifiers</w:t>
         </w:r>
       </w:hyperlink>
       <w:r>
@@ -4662,13 +4570,9 @@
       </w:del>
       <w:ins w:id="20" w:author="Author">
         <w:r>
-          <w:t>must be one of the following</w:t>
-        </w:r>
-        <w:r>
-          <w:t xml:space="preserve"> </w:t>
+          <w:t xml:space="preserve">must be one of the following </w:t>
         </w:r>
       </w:ins>
-      <w:proofErr w:type="spellStart"/>
       <w:r>
         <w:rPr>
           <w:rFonts w:ascii="Consolas" w:hAnsi="Consolas" w:cs="Consolas"/>
@@ -4676,7 +4580,6 @@
         </w:rPr>
         <w:t>busdox-actorid-qns</w:t>
       </w:r>
-      <w:proofErr w:type="spellEnd"/>
       <w:ins w:id="21" w:author="Author">
         <w:r>
           <w:rPr>
@@ -4685,21 +4588,12 @@
           </w:rPr>
           <w:t xml:space="preserve"> or </w:t>
         </w:r>
-        <w:proofErr w:type="spellStart"/>
         <w:r>
           <w:rPr>
             <w:rFonts w:ascii="Consolas" w:hAnsi="Consolas"/>
             <w:color w:val="525252"/>
           </w:rPr>
-          <w:t>peppol</w:t>
-        </w:r>
-        <w:proofErr w:type="spellEnd"/>
-        <w:r>
-          <w:rPr>
-            <w:rFonts w:ascii="Consolas" w:hAnsi="Consolas"/>
-            <w:color w:val="525252"/>
-          </w:rPr>
-          <w:t>-doctype-wildcard</w:t>
+          <w:t>peppol-doctype-wildcard</w:t>
         </w:r>
       </w:ins>
     </w:p>
@@ -4761,10 +4655,15 @@
         <w:gridCol w:w="3586"/>
         <w:tblGridChange w:id="22">
           <w:tblGrid>
-            <w:gridCol w:w="1335"/>
-            <w:gridCol w:w="1112"/>
-            <w:gridCol w:w="3266"/>
-            <w:gridCol w:w="3586"/>
+            <w:gridCol w:w="108"/>
+            <w:gridCol w:w="1227"/>
+            <w:gridCol w:w="108"/>
+            <w:gridCol w:w="1004"/>
+            <w:gridCol w:w="108"/>
+            <w:gridCol w:w="3158"/>
+            <w:gridCol w:w="108"/>
+            <w:gridCol w:w="3478"/>
+            <w:gridCol w:w="108"/>
           </w:tblGrid>
         </w:tblGridChange>
       </w:tblGrid>
@@ -4972,26 +4871,11 @@
                 <w:sz w:val="16"/>
               </w:rPr>
             </w:pPr>
-            <w:proofErr w:type="spellStart"/>
-            <w:r>
-              <w:rPr>
-                <w:sz w:val="16"/>
-              </w:rPr>
-              <w:t>eb:To</w:t>
-            </w:r>
-            <w:proofErr w:type="spellEnd"/>
-            <w:r>
-              <w:rPr>
-                <w:sz w:val="16"/>
-              </w:rPr>
-              <w:t xml:space="preserve"> and </w:t>
-            </w:r>
-            <w:proofErr w:type="spellStart"/>
-            <w:r>
-              <w:rPr>
-                <w:sz w:val="16"/>
-              </w:rPr>
-              <w:t>eb:F</w:t>
+            <w:r>
+              <w:rPr>
+                <w:sz w:val="16"/>
+              </w:rPr>
+              <w:t>eb:To and eb:F</w:t>
             </w:r>
             <w:r>
               <w:rPr>
@@ -4999,7 +4883,6 @@
               </w:rPr>
               <w:t>rom</w:t>
             </w:r>
-            <w:proofErr w:type="spellEnd"/>
           </w:p>
         </w:tc>
         <w:tc>
@@ -7009,6 +6892,7 @@
           <w:cantSplit/>
           <w:trPrChange w:id="24" w:author="Author">
             <w:trPr>
+              <w:gridAfter w:val="0"/>
               <w:cantSplit/>
             </w:trPr>
           </w:trPrChange>
@@ -7021,6 +6905,7 @@
             <w:tcPrChange w:id="25" w:author="Author">
               <w:tcPr>
                 <w:tcW w:w="0" w:type="dxa"/>
+                <w:gridSpan w:val="2"/>
                 <w:vMerge/>
               </w:tcPr>
             </w:tcPrChange>
@@ -7040,6 +6925,7 @@
             <w:tcPrChange w:id="26" w:author="Author">
               <w:tcPr>
                 <w:tcW w:w="0" w:type="dxa"/>
+                <w:gridSpan w:val="2"/>
               </w:tcPr>
             </w:tcPrChange>
           </w:tcPr>
@@ -7067,6 +6953,7 @@
             <w:tcPrChange w:id="27" w:author="Author">
               <w:tcPr>
                 <w:tcW w:w="0" w:type="dxa"/>
+                <w:gridSpan w:val="2"/>
                 <w:tcBorders>
                   <w:right w:val="single" w:sz="2" w:space="0" w:color="3685F7" w:themeColor="accent6"/>
                 </w:tcBorders>
@@ -7096,12 +6983,18 @@
               <w:t xml:space="preserve">, </w:t>
             </w:r>
             <w:r>
+              <w:rPr>
+                <w:rFonts w:cs="Times New Roman"/>
+              </w:rPr>
               <w:fldChar w:fldCharType="begin"/>
             </w:r>
             <w:r>
               <w:instrText xml:space="preserve"> HYPERLINK "https://docs.peppol.eu/edelivery/" </w:instrText>
             </w:r>
             <w:r>
+              <w:rPr>
+                <w:rFonts w:cs="Times New Roman"/>
+              </w:rPr>
               <w:fldChar w:fldCharType="separate"/>
             </w:r>
             <w:r>
@@ -7111,7 +7004,7 @@
                 <w:sz w:val="16"/>
                 <w:szCs w:val="16"/>
               </w:rPr>
-              <w:t xml:space="preserve">Peppol AS4 </w:t>
+              <w:t>Peppol AS4 Profile</w:t>
             </w:r>
             <w:r>
               <w:rPr>
@@ -7120,7 +7013,7 @@
                 <w:sz w:val="16"/>
                 <w:szCs w:val="16"/>
               </w:rPr>
-              <w:t>P</w:t>
+              <w:fldChar w:fldCharType="end"/>
             </w:r>
             <w:r>
               <w:rPr>
@@ -7129,41 +7022,29 @@
                 <w:sz w:val="16"/>
                 <w:szCs w:val="16"/>
               </w:rPr>
-              <w:t>rofile</w:t>
-            </w:r>
-            <w:r>
-              <w:rPr>
-                <w:rStyle w:val="Hyperlink"/>
+              <w:br/>
+            </w:r>
+            <w:r>
+              <w:rPr>
                 <w:rFonts w:cstheme="minorHAnsi"/>
                 <w:sz w:val="16"/>
                 <w:szCs w:val="16"/>
               </w:rPr>
-              <w:fldChar w:fldCharType="end"/>
-            </w:r>
-            <w:r>
-              <w:rPr>
-                <w:rStyle w:val="Hyperlink"/>
-                <w:rFonts w:cstheme="minorHAnsi"/>
-                <w:sz w:val="16"/>
-                <w:szCs w:val="16"/>
-              </w:rPr>
-              <w:br/>
-            </w:r>
-            <w:r>
-              <w:rPr>
-                <w:rFonts w:cstheme="minorHAnsi"/>
-                <w:sz w:val="16"/>
-                <w:szCs w:val="16"/>
-              </w:rPr>
               <w:t xml:space="preserve">Section 5, </w:t>
             </w:r>
             <w:r>
+              <w:rPr>
+                <w:rFonts w:cs="Times New Roman"/>
+              </w:rPr>
               <w:fldChar w:fldCharType="begin"/>
             </w:r>
             <w:r>
               <w:instrText xml:space="preserve"> HYPERLINK "https://docs.peppol.eu/edelivery/" </w:instrText>
             </w:r>
             <w:r>
+              <w:rPr>
+                <w:rFonts w:cs="Times New Roman"/>
+              </w:rPr>
               <w:fldChar w:fldCharType="separate"/>
             </w:r>
             <w:r>
@@ -7195,6 +7076,7 @@
             <w:tcPrChange w:id="28" w:author="Author">
               <w:tcPr>
                 <w:tcW w:w="0" w:type="dxa"/>
+                <w:gridSpan w:val="2"/>
                 <w:tcBorders>
                   <w:left w:val="single" w:sz="2" w:space="0" w:color="3685F7" w:themeColor="accent6"/>
                   <w:bottom w:val="single" w:sz="8" w:space="0" w:color="3685F7" w:themeColor="accent6"/>
@@ -7269,12 +7151,18 @@
               <w:t xml:space="preserve">Section 5, </w:t>
             </w:r>
             <w:r>
+              <w:rPr>
+                <w:rFonts w:cs="Times New Roman"/>
+              </w:rPr>
               <w:fldChar w:fldCharType="begin"/>
             </w:r>
             <w:r>
               <w:instrText xml:space="preserve"> HYPERLINK "https://docs.peppol.eu/edelivery/" </w:instrText>
             </w:r>
             <w:r>
+              <w:rPr>
+                <w:rFonts w:cs="Times New Roman"/>
+              </w:rPr>
               <w:fldChar w:fldCharType="separate"/>
             </w:r>
             <w:r>
@@ -7313,6 +7201,7 @@
           <w:ins w:id="30" w:author="Author"/>
           <w:trPrChange w:id="31" w:author="Author">
             <w:trPr>
+              <w:gridAfter w:val="0"/>
               <w:cantSplit/>
             </w:trPr>
           </w:trPrChange>
@@ -7320,10 +7209,11 @@
         <w:tc>
           <w:tcPr>
             <w:cnfStyle w:val="001000000000" w:firstRow="0" w:lastRow="0" w:firstColumn="1" w:lastColumn="0" w:oddVBand="0" w:evenVBand="0" w:oddHBand="0" w:evenHBand="0" w:firstRowFirstColumn="0" w:firstRowLastColumn="0" w:lastRowFirstColumn="0" w:lastRowLastColumn="0"/>
-            <w:tcW w:w="1335" w:type="dxa"/>
+            <w:tcW w:w="0" w:type="dxa"/>
             <w:tcPrChange w:id="32" w:author="Author">
               <w:tcPr>
                 <w:tcW w:w="1335" w:type="dxa"/>
+                <w:gridSpan w:val="2"/>
               </w:tcPr>
             </w:tcPrChange>
           </w:tcPr>
@@ -7357,11 +7247,12 @@
         </w:tc>
         <w:tc>
           <w:tcPr>
-            <w:tcW w:w="1112" w:type="dxa"/>
+            <w:tcW w:w="0" w:type="dxa"/>
             <w:shd w:val="clear" w:color="auto" w:fill="FFFFFF" w:themeFill="background1"/>
             <w:tcPrChange w:id="35" w:author="Author">
               <w:tcPr>
                 <w:tcW w:w="1112" w:type="dxa"/>
+                <w:gridSpan w:val="2"/>
               </w:tcPr>
             </w:tcPrChange>
           </w:tcPr>
@@ -7385,7 +7276,7 @@
         </w:tc>
         <w:tc>
           <w:tcPr>
-            <w:tcW w:w="3266" w:type="dxa"/>
+            <w:tcW w:w="0" w:type="dxa"/>
             <w:tcBorders>
               <w:right w:val="single" w:sz="2" w:space="0" w:color="3685F7" w:themeColor="accent6"/>
             </w:tcBorders>
@@ -7393,6 +7284,7 @@
             <w:tcPrChange w:id="38" w:author="Author">
               <w:tcPr>
                 <w:tcW w:w="3266" w:type="dxa"/>
+                <w:gridSpan w:val="2"/>
                 <w:tcBorders>
                   <w:right w:val="single" w:sz="2" w:space="0" w:color="3685F7" w:themeColor="accent6"/>
                 </w:tcBorders>
@@ -7408,40 +7300,20 @@
                 <w:szCs w:val="16"/>
               </w:rPr>
             </w:pPr>
-            <w:proofErr w:type="spellStart"/>
-            <w:proofErr w:type="gramStart"/>
             <w:ins w:id="40" w:author="Author">
               <w:r>
                 <w:rPr>
                   <w:sz w:val="16"/>
                   <w:szCs w:val="16"/>
                 </w:rPr>
-                <w:t>eb:CollaborationInfo</w:t>
+                <w:t>eb:CollaborationInfo/eb:Action</w:t>
               </w:r>
-              <w:proofErr w:type="spellEnd"/>
-              <w:proofErr w:type="gramEnd"/>
-              <w:r>
-                <w:rPr>
-                  <w:sz w:val="16"/>
-                  <w:szCs w:val="16"/>
-                </w:rPr>
-                <w:t>/</w:t>
-              </w:r>
-              <w:proofErr w:type="spellStart"/>
-              <w:r>
-                <w:rPr>
-                  <w:sz w:val="16"/>
-                  <w:szCs w:val="16"/>
-                </w:rPr>
-                <w:t>eb:Action</w:t>
-              </w:r>
-              <w:proofErr w:type="spellEnd"/>
             </w:ins>
           </w:p>
         </w:tc>
         <w:tc>
           <w:tcPr>
-            <w:tcW w:w="3586" w:type="dxa"/>
+            <w:tcW w:w="0" w:type="dxa"/>
             <w:tcBorders>
               <w:left w:val="single" w:sz="2" w:space="0" w:color="3685F7" w:themeColor="accent6"/>
               <w:bottom w:val="single" w:sz="8" w:space="0" w:color="3685F7" w:themeColor="accent6"/>
@@ -7450,6 +7322,7 @@
             <w:tcPrChange w:id="41" w:author="Author">
               <w:tcPr>
                 <w:tcW w:w="3586" w:type="dxa"/>
+                <w:gridSpan w:val="2"/>
                 <w:tcBorders>
                   <w:left w:val="single" w:sz="2" w:space="0" w:color="3685F7" w:themeColor="accent6"/>
                   <w:bottom w:val="single" w:sz="8" w:space="0" w:color="3685F7" w:themeColor="accent6"/>
@@ -7464,32 +7337,14 @@
                 <w:ins w:id="42" w:author="Author"/>
               </w:rPr>
             </w:pPr>
-            <w:proofErr w:type="spellStart"/>
             <w:ins w:id="43" w:author="Author">
               <w:r>
                 <w:rPr>
                   <w:sz w:val="16"/>
                   <w:szCs w:val="16"/>
                 </w:rPr>
-                <w:t>BusinessScope</w:t>
+                <w:t>BusinessScope/Scope/InstanceIdentifier</w:t>
               </w:r>
-              <w:proofErr w:type="spellEnd"/>
-              <w:r>
-                <w:rPr>
-                  <w:sz w:val="16"/>
-                  <w:szCs w:val="16"/>
-                </w:rPr>
-                <w:t>/Scope/</w:t>
-              </w:r>
-              <w:proofErr w:type="spellStart"/>
-              <w:r>
-                <w:rPr>
-                  <w:sz w:val="16"/>
-                  <w:szCs w:val="16"/>
-                </w:rPr>
-                <w:t>InstanceIdentifier</w:t>
-              </w:r>
-              <w:proofErr w:type="spellEnd"/>
             </w:ins>
           </w:p>
         </w:tc>
@@ -7508,6 +7363,7 @@
           <w:ins w:id="45" w:author="Author"/>
           <w:trPrChange w:id="46" w:author="Author">
             <w:trPr>
+              <w:gridAfter w:val="0"/>
               <w:cantSplit/>
             </w:trPr>
           </w:trPrChange>
@@ -7515,10 +7371,11 @@
         <w:tc>
           <w:tcPr>
             <w:cnfStyle w:val="001000000000" w:firstRow="0" w:lastRow="0" w:firstColumn="1" w:lastColumn="0" w:oddVBand="0" w:evenVBand="0" w:oddHBand="0" w:evenHBand="0" w:firstRowFirstColumn="0" w:firstRowLastColumn="0" w:lastRowFirstColumn="0" w:lastRowLastColumn="0"/>
-            <w:tcW w:w="1335" w:type="dxa"/>
+            <w:tcW w:w="0" w:type="dxa"/>
             <w:tcPrChange w:id="47" w:author="Author">
               <w:tcPr>
                 <w:tcW w:w="1335" w:type="dxa"/>
+                <w:gridSpan w:val="2"/>
               </w:tcPr>
             </w:tcPrChange>
           </w:tcPr>
@@ -7535,11 +7392,12 @@
         </w:tc>
         <w:tc>
           <w:tcPr>
-            <w:tcW w:w="1112" w:type="dxa"/>
+            <w:tcW w:w="0" w:type="dxa"/>
             <w:shd w:val="clear" w:color="auto" w:fill="FFFFFF" w:themeFill="background1"/>
             <w:tcPrChange w:id="49" w:author="Author">
               <w:tcPr>
                 <w:tcW w:w="1112" w:type="dxa"/>
+                <w:gridSpan w:val="2"/>
               </w:tcPr>
             </w:tcPrChange>
           </w:tcPr>
@@ -7563,7 +7421,7 @@
         </w:tc>
         <w:tc>
           <w:tcPr>
-            <w:tcW w:w="3266" w:type="dxa"/>
+            <w:tcW w:w="0" w:type="dxa"/>
             <w:tcBorders>
               <w:right w:val="single" w:sz="2" w:space="0" w:color="3685F7" w:themeColor="accent6"/>
             </w:tcBorders>
@@ -7571,6 +7429,7 @@
             <w:tcPrChange w:id="52" w:author="Author">
               <w:tcPr>
                 <w:tcW w:w="3266" w:type="dxa"/>
+                <w:gridSpan w:val="2"/>
                 <w:tcBorders>
                   <w:right w:val="single" w:sz="2" w:space="0" w:color="3685F7" w:themeColor="accent6"/>
                 </w:tcBorders>
@@ -7593,23 +7452,32 @@
                   <w:sz w:val="16"/>
                   <w:szCs w:val="16"/>
                 </w:rPr>
-                <w:t>«scheme</w:t>
+                <w:t>«scheme»::«</w:t>
               </w:r>
-              <w:proofErr w:type="gramStart"/>
+              <w:commentRangeStart w:id="55"/>
               <w:r>
                 <w:rPr>
                   <w:sz w:val="16"/>
                   <w:szCs w:val="16"/>
                 </w:rPr>
-                <w:t>»::</w:t>
+                <w:t>document type id value</w:t>
               </w:r>
-              <w:proofErr w:type="gramEnd"/>
+            </w:ins>
+            <w:commentRangeEnd w:id="55"/>
+            <w:r>
+              <w:rPr>
+                <w:rStyle w:val="CommentReference"/>
+                <w:rFonts w:eastAsiaTheme="minorHAnsi" w:cs="Times New Roman"/>
+              </w:rPr>
+              <w:commentReference w:id="55"/>
+            </w:r>
+            <w:ins w:id="56" w:author="Author">
               <w:r>
                 <w:rPr>
                   <w:sz w:val="16"/>
                   <w:szCs w:val="16"/>
                 </w:rPr>
-                <w:t>«document type id value»</w:t>
+                <w:t>»</w:t>
               </w:r>
             </w:ins>
           </w:p>
@@ -7617,49 +7485,34 @@
             <w:pPr>
               <w:cnfStyle w:val="000000000000" w:firstRow="0" w:lastRow="0" w:firstColumn="0" w:lastColumn="0" w:oddVBand="0" w:evenVBand="0" w:oddHBand="0" w:evenHBand="0" w:firstRowFirstColumn="0" w:firstRowLastColumn="0" w:lastRowFirstColumn="0" w:lastRowLastColumn="0"/>
               <w:rPr>
-                <w:ins w:id="55" w:author="Author"/>
+                <w:ins w:id="57" w:author="Author"/>
                 <w:sz w:val="16"/>
                 <w:szCs w:val="16"/>
               </w:rPr>
             </w:pPr>
-            <w:ins w:id="56" w:author="Author">
+            <w:ins w:id="58" w:author="Author">
               <w:r>
                 <w:rPr>
                   <w:sz w:val="16"/>
                   <w:szCs w:val="16"/>
                 </w:rPr>
-                <w:t>i.e. {scheme</w:t>
-              </w:r>
-              <w:proofErr w:type="gramStart"/>
-              <w:r>
-                <w:rPr>
-                  <w:sz w:val="16"/>
-                  <w:szCs w:val="16"/>
-                </w:rPr>
-                <w:t>}::</w:t>
-              </w:r>
-              <w:proofErr w:type="gramEnd"/>
-              <w:r>
-                <w:rPr>
-                  <w:sz w:val="16"/>
-                  <w:szCs w:val="16"/>
-                </w:rPr>
-                <w:t>{namespace}::{doc-type}##{CustomizationID}::{version}</w:t>
+                <w:t>i.e. {scheme}::{namespace}::{doc-type}##{CustomizationID}::{version}</w:t>
               </w:r>
             </w:ins>
           </w:p>
         </w:tc>
         <w:tc>
           <w:tcPr>
-            <w:tcW w:w="3586" w:type="dxa"/>
+            <w:tcW w:w="0" w:type="dxa"/>
             <w:tcBorders>
               <w:left w:val="single" w:sz="2" w:space="0" w:color="3685F7" w:themeColor="accent6"/>
               <w:bottom w:val="single" w:sz="8" w:space="0" w:color="3685F7" w:themeColor="accent6"/>
             </w:tcBorders>
             <w:shd w:val="clear" w:color="auto" w:fill="FFFFFF" w:themeFill="background1"/>
-            <w:tcPrChange w:id="57" w:author="Author">
+            <w:tcPrChange w:id="59" w:author="Author">
               <w:tcPr>
                 <w:tcW w:w="3586" w:type="dxa"/>
+                <w:gridSpan w:val="2"/>
                 <w:tcBorders>
                   <w:left w:val="single" w:sz="2" w:space="0" w:color="3685F7" w:themeColor="accent6"/>
                   <w:bottom w:val="single" w:sz="8" w:space="0" w:color="3685F7" w:themeColor="accent6"/>
@@ -7672,12 +7525,12 @@
               <w:keepNext/>
               <w:cnfStyle w:val="000000000000" w:firstRow="0" w:lastRow="0" w:firstColumn="0" w:lastColumn="0" w:oddVBand="0" w:evenVBand="0" w:oddHBand="0" w:evenHBand="0" w:firstRowFirstColumn="0" w:firstRowLastColumn="0" w:lastRowFirstColumn="0" w:lastRowLastColumn="0"/>
               <w:rPr>
-                <w:ins w:id="58" w:author="Author"/>
+                <w:ins w:id="60" w:author="Author"/>
                 <w:sz w:val="16"/>
                 <w:szCs w:val="16"/>
               </w:rPr>
             </w:pPr>
-            <w:ins w:id="59" w:author="Author">
+            <w:ins w:id="61" w:author="Author">
               <w:r>
                 <w:rPr>
                   <w:sz w:val="16"/>
@@ -7691,34 +7544,18 @@
             <w:pPr>
               <w:cnfStyle w:val="000000000000" w:firstRow="0" w:lastRow="0" w:firstColumn="0" w:lastColumn="0" w:oddVBand="0" w:evenVBand="0" w:oddHBand="0" w:evenHBand="0" w:firstRowFirstColumn="0" w:firstRowLastColumn="0" w:lastRowFirstColumn="0" w:lastRowLastColumn="0"/>
               <w:rPr>
-                <w:ins w:id="60" w:author="Author"/>
+                <w:ins w:id="62" w:author="Author"/>
                 <w:sz w:val="16"/>
                 <w:szCs w:val="16"/>
               </w:rPr>
             </w:pPr>
-            <w:ins w:id="61" w:author="Author">
+            <w:ins w:id="63" w:author="Author">
               <w:r>
                 <w:rPr>
                   <w:sz w:val="16"/>
                   <w:szCs w:val="16"/>
                 </w:rPr>
-                <w:t>i.e. {namespace</w:t>
-              </w:r>
-              <w:proofErr w:type="gramStart"/>
-              <w:r>
-                <w:rPr>
-                  <w:sz w:val="16"/>
-                  <w:szCs w:val="16"/>
-                </w:rPr>
-                <w:t>}::</w:t>
-              </w:r>
-              <w:proofErr w:type="gramEnd"/>
-              <w:r>
-                <w:rPr>
-                  <w:sz w:val="16"/>
-                  <w:szCs w:val="16"/>
-                </w:rPr>
-                <w:t>{doc-type}##{CustomizationID}::{version}</w:t>
+                <w:t>i.e. {namespace}::{doc-type}##{CustomizationID}::{version}</w:t>
               </w:r>
             </w:ins>
           </w:p>
@@ -7727,7 +7564,7 @@
       <w:tr>
         <w:tblPrEx>
           <w:tblW w:w="9299" w:type="dxa"/>
-          <w:tblPrExChange w:id="62" w:author="Author">
+          <w:tblPrExChange w:id="64" w:author="Author">
             <w:tblPrEx>
               <w:tblW w:w="9299" w:type="dxa"/>
             </w:tblPrEx>
@@ -7736,9 +7573,10 @@
         <w:trPr>
           <w:cnfStyle w:val="000000100000" w:firstRow="0" w:lastRow="0" w:firstColumn="0" w:lastColumn="0" w:oddVBand="0" w:evenVBand="0" w:oddHBand="1" w:evenHBand="0" w:firstRowFirstColumn="0" w:firstRowLastColumn="0" w:lastRowFirstColumn="0" w:lastRowLastColumn="0"/>
           <w:cantSplit/>
-          <w:ins w:id="63" w:author="Author"/>
-          <w:trPrChange w:id="64" w:author="Author">
+          <w:ins w:id="65" w:author="Author"/>
+          <w:trPrChange w:id="66" w:author="Author">
             <w:trPr>
+              <w:gridAfter w:val="0"/>
               <w:cantSplit/>
             </w:trPr>
           </w:trPrChange>
@@ -7746,10 +7584,11 @@
         <w:tc>
           <w:tcPr>
             <w:cnfStyle w:val="001000000000" w:firstRow="0" w:lastRow="0" w:firstColumn="1" w:lastColumn="0" w:oddVBand="0" w:evenVBand="0" w:oddHBand="0" w:evenHBand="0" w:firstRowFirstColumn="0" w:firstRowLastColumn="0" w:lastRowFirstColumn="0" w:lastRowLastColumn="0"/>
-            <w:tcW w:w="1335" w:type="dxa"/>
-            <w:tcPrChange w:id="65" w:author="Author">
+            <w:tcW w:w="0" w:type="dxa"/>
+            <w:tcPrChange w:id="67" w:author="Author">
               <w:tcPr>
                 <w:tcW w:w="1335" w:type="dxa"/>
+                <w:gridSpan w:val="2"/>
               </w:tcPr>
             </w:tcPrChange>
           </w:tcPr>
@@ -7757,7 +7596,7 @@
             <w:pPr>
               <w:cnfStyle w:val="001000100000" w:firstRow="0" w:lastRow="0" w:firstColumn="1" w:lastColumn="0" w:oddVBand="0" w:evenVBand="0" w:oddHBand="1" w:evenHBand="0" w:firstRowFirstColumn="0" w:firstRowLastColumn="0" w:lastRowFirstColumn="0" w:lastRowLastColumn="0"/>
               <w:rPr>
-                <w:ins w:id="66" w:author="Author"/>
+                <w:ins w:id="68" w:author="Author"/>
                 <w:b/>
                 <w:sz w:val="18"/>
                 <w:szCs w:val="18"/>
@@ -7767,11 +7606,12 @@
         </w:tc>
         <w:tc>
           <w:tcPr>
-            <w:tcW w:w="1112" w:type="dxa"/>
+            <w:tcW w:w="0" w:type="dxa"/>
             <w:shd w:val="clear" w:color="auto" w:fill="FFFFFF" w:themeFill="background1"/>
-            <w:tcPrChange w:id="67" w:author="Author">
+            <w:tcPrChange w:id="69" w:author="Author">
               <w:tcPr>
                 <w:tcW w:w="1112" w:type="dxa"/>
+                <w:gridSpan w:val="2"/>
               </w:tcPr>
             </w:tcPrChange>
           </w:tcPr>
@@ -7779,11 +7619,11 @@
             <w:pPr>
               <w:cnfStyle w:val="000000100000" w:firstRow="0" w:lastRow="0" w:firstColumn="0" w:lastColumn="0" w:oddVBand="0" w:evenVBand="0" w:oddHBand="1" w:evenHBand="0" w:firstRowFirstColumn="0" w:firstRowLastColumn="0" w:lastRowFirstColumn="0" w:lastRowLastColumn="0"/>
               <w:rPr>
-                <w:ins w:id="68" w:author="Author"/>
+                <w:ins w:id="70" w:author="Author"/>
                 <w:sz w:val="16"/>
               </w:rPr>
             </w:pPr>
-            <w:ins w:id="69" w:author="Author">
+            <w:ins w:id="71" w:author="Author">
               <w:r>
                 <w:rPr>
                   <w:sz w:val="16"/>
@@ -7795,14 +7635,15 @@
         </w:tc>
         <w:tc>
           <w:tcPr>
-            <w:tcW w:w="3266" w:type="dxa"/>
+            <w:tcW w:w="0" w:type="dxa"/>
             <w:tcBorders>
               <w:right w:val="single" w:sz="2" w:space="0" w:color="3685F7" w:themeColor="accent6"/>
             </w:tcBorders>
             <w:shd w:val="clear" w:color="auto" w:fill="FFFFFF" w:themeFill="background1"/>
-            <w:tcPrChange w:id="70" w:author="Author">
+            <w:tcPrChange w:id="72" w:author="Author">
               <w:tcPr>
                 <w:tcW w:w="3266" w:type="dxa"/>
+                <w:gridSpan w:val="2"/>
                 <w:tcBorders>
                   <w:right w:val="single" w:sz="2" w:space="0" w:color="3685F7" w:themeColor="accent6"/>
                 </w:tcBorders>
@@ -7814,40 +7655,33 @@
               <w:keepNext/>
               <w:cnfStyle w:val="000000100000" w:firstRow="0" w:lastRow="0" w:firstColumn="0" w:lastColumn="0" w:oddVBand="0" w:evenVBand="0" w:oddHBand="1" w:evenHBand="0" w:firstRowFirstColumn="0" w:firstRowLastColumn="0" w:lastRowFirstColumn="0" w:lastRowLastColumn="0"/>
               <w:rPr>
-                <w:ins w:id="71" w:author="Author"/>
+                <w:ins w:id="73" w:author="Author"/>
                 <w:sz w:val="16"/>
                 <w:szCs w:val="16"/>
               </w:rPr>
             </w:pPr>
-            <w:proofErr w:type="spellStart"/>
-            <w:ins w:id="72" w:author="Author">
+            <w:ins w:id="74" w:author="Author">
               <w:r>
                 <w:rPr>
                   <w:sz w:val="16"/>
                 </w:rPr>
-                <w:t>peppol</w:t>
-              </w:r>
-              <w:proofErr w:type="spellEnd"/>
-              <w:r>
-                <w:rPr>
-                  <w:sz w:val="16"/>
-                </w:rPr>
-                <w:t>-doctype-wildcard</w:t>
+                <w:t>peppol-doctype-wildcard</w:t>
               </w:r>
             </w:ins>
           </w:p>
         </w:tc>
         <w:tc>
           <w:tcPr>
-            <w:tcW w:w="3586" w:type="dxa"/>
+            <w:tcW w:w="0" w:type="dxa"/>
             <w:tcBorders>
               <w:left w:val="single" w:sz="2" w:space="0" w:color="3685F7" w:themeColor="accent6"/>
               <w:bottom w:val="single" w:sz="8" w:space="0" w:color="3685F7" w:themeColor="accent6"/>
             </w:tcBorders>
             <w:shd w:val="clear" w:color="auto" w:fill="FFFFFF" w:themeFill="background1"/>
-            <w:tcPrChange w:id="73" w:author="Author">
+            <w:tcPrChange w:id="75" w:author="Author">
               <w:tcPr>
                 <w:tcW w:w="3586" w:type="dxa"/>
+                <w:gridSpan w:val="2"/>
                 <w:tcBorders>
                   <w:left w:val="single" w:sz="2" w:space="0" w:color="3685F7" w:themeColor="accent6"/>
                   <w:bottom w:val="single" w:sz="8" w:space="0" w:color="3685F7" w:themeColor="accent6"/>
@@ -7860,12 +7694,12 @@
               <w:keepNext/>
               <w:cnfStyle w:val="000000100000" w:firstRow="0" w:lastRow="0" w:firstColumn="0" w:lastColumn="0" w:oddVBand="0" w:evenVBand="0" w:oddHBand="1" w:evenHBand="0" w:firstRowFirstColumn="0" w:firstRowLastColumn="0" w:lastRowFirstColumn="0" w:lastRowLastColumn="0"/>
               <w:rPr>
-                <w:ins w:id="74" w:author="Author"/>
+                <w:ins w:id="76" w:author="Author"/>
                 <w:sz w:val="16"/>
                 <w:szCs w:val="16"/>
               </w:rPr>
             </w:pPr>
-            <w:ins w:id="75" w:author="Author">
+            <w:ins w:id="77" w:author="Author">
               <w:r>
                 <w:rPr>
                   <w:sz w:val="16"/>
@@ -7880,7 +7714,7 @@
       <w:tr>
         <w:tblPrEx>
           <w:tblW w:w="9299" w:type="dxa"/>
-          <w:tblPrExChange w:id="76" w:author="Author">
+          <w:tblPrExChange w:id="78" w:author="Author">
             <w:tblPrEx>
               <w:tblW w:w="9299" w:type="dxa"/>
             </w:tblPrEx>
@@ -7888,9 +7722,10 @@
         </w:tblPrEx>
         <w:trPr>
           <w:cantSplit/>
-          <w:ins w:id="77" w:author="Author"/>
-          <w:trPrChange w:id="78" w:author="Author">
+          <w:ins w:id="79" w:author="Author"/>
+          <w:trPrChange w:id="80" w:author="Author">
             <w:trPr>
+              <w:gridAfter w:val="0"/>
               <w:cantSplit/>
             </w:trPr>
           </w:trPrChange>
@@ -7898,17 +7733,18 @@
         <w:tc>
           <w:tcPr>
             <w:cnfStyle w:val="001000000000" w:firstRow="0" w:lastRow="0" w:firstColumn="1" w:lastColumn="0" w:oddVBand="0" w:evenVBand="0" w:oddHBand="0" w:evenHBand="0" w:firstRowFirstColumn="0" w:firstRowLastColumn="0" w:lastRowFirstColumn="0" w:lastRowLastColumn="0"/>
-            <w:tcW w:w="1335" w:type="dxa"/>
-            <w:tcPrChange w:id="79" w:author="Author">
+            <w:tcW w:w="0" w:type="dxa"/>
+            <w:tcPrChange w:id="81" w:author="Author">
               <w:tcPr>
                 <w:tcW w:w="1335" w:type="dxa"/>
+                <w:gridSpan w:val="2"/>
               </w:tcPr>
             </w:tcPrChange>
           </w:tcPr>
           <w:p>
             <w:pPr>
               <w:rPr>
-                <w:ins w:id="80" w:author="Author"/>
+                <w:ins w:id="82" w:author="Author"/>
                 <w:b/>
                 <w:sz w:val="18"/>
                 <w:szCs w:val="18"/>
@@ -7918,11 +7754,12 @@
         </w:tc>
         <w:tc>
           <w:tcPr>
-            <w:tcW w:w="1112" w:type="dxa"/>
+            <w:tcW w:w="0" w:type="dxa"/>
             <w:shd w:val="clear" w:color="auto" w:fill="FFFFFF" w:themeFill="background1"/>
-            <w:tcPrChange w:id="81" w:author="Author">
+            <w:tcPrChange w:id="83" w:author="Author">
               <w:tcPr>
                 <w:tcW w:w="1112" w:type="dxa"/>
+                <w:gridSpan w:val="2"/>
               </w:tcPr>
             </w:tcPrChange>
           </w:tcPr>
@@ -7930,11 +7767,11 @@
             <w:pPr>
               <w:cnfStyle w:val="000000000000" w:firstRow="0" w:lastRow="0" w:firstColumn="0" w:lastColumn="0" w:oddVBand="0" w:evenVBand="0" w:oddHBand="0" w:evenHBand="0" w:firstRowFirstColumn="0" w:firstRowLastColumn="0" w:lastRowFirstColumn="0" w:lastRowLastColumn="0"/>
               <w:rPr>
-                <w:ins w:id="82" w:author="Author"/>
+                <w:ins w:id="84" w:author="Author"/>
                 <w:sz w:val="16"/>
               </w:rPr>
             </w:pPr>
-            <w:ins w:id="83" w:author="Author">
+            <w:ins w:id="85" w:author="Author">
               <w:r>
                 <w:rPr>
                   <w:sz w:val="16"/>
@@ -7946,14 +7783,15 @@
         </w:tc>
         <w:tc>
           <w:tcPr>
-            <w:tcW w:w="3266" w:type="dxa"/>
+            <w:tcW w:w="0" w:type="dxa"/>
             <w:tcBorders>
               <w:right w:val="single" w:sz="2" w:space="0" w:color="3685F7" w:themeColor="accent6"/>
             </w:tcBorders>
             <w:shd w:val="clear" w:color="auto" w:fill="FFFFFF" w:themeFill="background1"/>
-            <w:tcPrChange w:id="84" w:author="Author">
+            <w:tcPrChange w:id="86" w:author="Author">
               <w:tcPr>
                 <w:tcW w:w="3266" w:type="dxa"/>
+                <w:gridSpan w:val="2"/>
                 <w:tcBorders>
                   <w:right w:val="single" w:sz="2" w:space="0" w:color="3685F7" w:themeColor="accent6"/>
                 </w:tcBorders>
@@ -7965,11 +7803,11 @@
               <w:keepNext/>
               <w:cnfStyle w:val="000000000000" w:firstRow="0" w:lastRow="0" w:firstColumn="0" w:lastColumn="0" w:oddVBand="0" w:evenVBand="0" w:oddHBand="0" w:evenHBand="0" w:firstRowFirstColumn="0" w:firstRowLastColumn="0" w:lastRowFirstColumn="0" w:lastRowLastColumn="0"/>
               <w:rPr>
-                <w:ins w:id="85" w:author="Author"/>
+                <w:ins w:id="87" w:author="Author"/>
                 <w:sz w:val="16"/>
               </w:rPr>
             </w:pPr>
-            <w:ins w:id="86" w:author="Author">
+            <w:ins w:id="88" w:author="Author">
               <w:r>
                 <w:rPr>
                   <w:sz w:val="16"/>
@@ -7978,12 +7816,18 @@
                 <w:t xml:space="preserve">Section 4.6, </w:t>
               </w:r>
               <w:r>
+                <w:rPr>
+                  <w:rFonts w:cs="Times New Roman"/>
+                </w:rPr>
                 <w:fldChar w:fldCharType="begin"/>
               </w:r>
               <w:r>
                 <w:instrText xml:space="preserve"> HYPERLINK "https://docs.peppol.eu/edelivery/" </w:instrText>
               </w:r>
               <w:r>
+                <w:rPr>
+                  <w:rFonts w:cs="Times New Roman"/>
+                </w:rPr>
                 <w:fldChar w:fldCharType="separate"/>
               </w:r>
               <w:r>
@@ -8022,12 +7866,18 @@
                 <w:t xml:space="preserve">Section 5, </w:t>
               </w:r>
               <w:r>
+                <w:rPr>
+                  <w:rFonts w:cs="Times New Roman"/>
+                </w:rPr>
                 <w:fldChar w:fldCharType="begin"/>
               </w:r>
               <w:r>
                 <w:instrText xml:space="preserve"> HYPERLINK "https://docs.peppol.eu/edelivery/" </w:instrText>
               </w:r>
               <w:r>
+                <w:rPr>
+                  <w:rFonts w:cs="Times New Roman"/>
+                </w:rPr>
                 <w:fldChar w:fldCharType="separate"/>
               </w:r>
               <w:r>
@@ -8053,15 +7903,16 @@
         </w:tc>
         <w:tc>
           <w:tcPr>
-            <w:tcW w:w="3586" w:type="dxa"/>
+            <w:tcW w:w="0" w:type="dxa"/>
             <w:tcBorders>
               <w:left w:val="single" w:sz="2" w:space="0" w:color="3685F7" w:themeColor="accent6"/>
               <w:bottom w:val="single" w:sz="8" w:space="0" w:color="3685F7" w:themeColor="accent6"/>
             </w:tcBorders>
             <w:shd w:val="clear" w:color="auto" w:fill="FFFFFF" w:themeFill="background1"/>
-            <w:tcPrChange w:id="87" w:author="Author">
+            <w:tcPrChange w:id="89" w:author="Author">
               <w:tcPr>
                 <w:tcW w:w="3586" w:type="dxa"/>
+                <w:gridSpan w:val="2"/>
                 <w:tcBorders>
                   <w:left w:val="single" w:sz="2" w:space="0" w:color="3685F7" w:themeColor="accent6"/>
                   <w:bottom w:val="single" w:sz="8" w:space="0" w:color="3685F7" w:themeColor="accent6"/>
@@ -8073,12 +7924,12 @@
             <w:pPr>
               <w:cnfStyle w:val="000000000000" w:firstRow="0" w:lastRow="0" w:firstColumn="0" w:lastColumn="0" w:oddVBand="0" w:evenVBand="0" w:oddHBand="0" w:evenHBand="0" w:firstRowFirstColumn="0" w:firstRowLastColumn="0" w:lastRowFirstColumn="0" w:lastRowLastColumn="0"/>
               <w:rPr>
-                <w:ins w:id="88" w:author="Author"/>
+                <w:ins w:id="90" w:author="Author"/>
                 <w:sz w:val="16"/>
                 <w:szCs w:val="16"/>
               </w:rPr>
             </w:pPr>
-            <w:ins w:id="89" w:author="Author">
+            <w:ins w:id="91" w:author="Author">
               <w:r>
                 <w:fldChar w:fldCharType="begin"/>
               </w:r>
@@ -8111,12 +7962,12 @@
               <w:keepNext/>
               <w:cnfStyle w:val="000000000000" w:firstRow="0" w:lastRow="0" w:firstColumn="0" w:lastColumn="0" w:oddVBand="0" w:evenVBand="0" w:oddHBand="0" w:evenHBand="0" w:firstRowFirstColumn="0" w:firstRowLastColumn="0" w:lastRowFirstColumn="0" w:lastRowLastColumn="0"/>
               <w:rPr>
-                <w:ins w:id="90" w:author="Author"/>
+                <w:ins w:id="92" w:author="Author"/>
                 <w:sz w:val="16"/>
                 <w:szCs w:val="16"/>
               </w:rPr>
             </w:pPr>
-            <w:ins w:id="91" w:author="Author">
+            <w:ins w:id="93" w:author="Author">
               <w:r>
                 <w:rPr>
                   <w:rFonts w:cstheme="minorHAnsi"/>
@@ -8126,12 +7977,18 @@
                 <w:t xml:space="preserve">Section 5, </w:t>
               </w:r>
               <w:r>
+                <w:rPr>
+                  <w:rFonts w:cs="Times New Roman"/>
+                </w:rPr>
                 <w:fldChar w:fldCharType="begin"/>
               </w:r>
               <w:r>
                 <w:instrText xml:space="preserve"> HYPERLINK "https://docs.peppol.eu/edelivery/" </w:instrText>
               </w:r>
               <w:r>
+                <w:rPr>
+                  <w:rFonts w:cs="Times New Roman"/>
+                </w:rPr>
                 <w:fldChar w:fldCharType="separate"/>
               </w:r>
               <w:r>
@@ -8267,23 +8124,7 @@
         </w:numPr>
       </w:pPr>
       <w:r>
-        <w:t>EndpointID (</w:t>
-      </w:r>
-      <w:proofErr w:type="gramStart"/>
-      <w:r>
-        <w:t>cbc:EndpointID</w:t>
-      </w:r>
-      <w:proofErr w:type="gramEnd"/>
-      <w:r>
-        <w:t xml:space="preserve">) refers to a party’s electronic address for delivering a business document. In the A-NZ context, this may be the Australian Business (ABN) or New Zealand Business Number (NZBN) or another global or commercial </w:t>
-      </w:r>
-      <w:proofErr w:type="gramStart"/>
-      <w:r>
-        <w:t>identifier, and</w:t>
-      </w:r>
-      <w:proofErr w:type="gramEnd"/>
-      <w:r>
-        <w:t xml:space="preserve"> should only be used for the purpose of transmitting a message/document. </w:t>
+        <w:t xml:space="preserve">EndpointID (cbc:EndpointID) refers to a party’s electronic address for delivering a business document. In the A-NZ context, this may be the Australian Business (ABN) or New Zealand Business Number (NZBN) or another global or commercial identifier, and should only be used for the purpose of transmitting a message/document. </w:t>
       </w:r>
     </w:p>
     <w:p>
@@ -8322,15 +8163,7 @@
         <w:t>however,</w:t>
       </w:r>
       <w:r>
-        <w:t xml:space="preserve"> may be issued by separate authorities and/or may be required for different legal, </w:t>
-      </w:r>
-      <w:proofErr w:type="gramStart"/>
-      <w:r>
-        <w:t>regulatory</w:t>
-      </w:r>
-      <w:proofErr w:type="gramEnd"/>
-      <w:r>
-        <w:t xml:space="preserve"> and reporting purposes. </w:t>
+        <w:t xml:space="preserve"> may be issued by separate authorities and/or may be required for different legal, regulatory and reporting purposes. </w:t>
       </w:r>
     </w:p>
     <w:p>
@@ -8359,7 +8192,7 @@
       <w:r>
         <w:t xml:space="preserve">According to the </w:t>
       </w:r>
-      <w:hyperlink r:id="rId25" w:history="1">
+      <w:hyperlink r:id="rId28" w:history="1">
         <w:r>
           <w:rPr>
             <w:rStyle w:val="Hyperlink"/>
@@ -8376,7 +8209,7 @@
       <w:r>
         <w:t xml:space="preserve"> should use </w:t>
       </w:r>
-      <w:hyperlink r:id="rId26" w:history="1">
+      <w:hyperlink r:id="rId29" w:history="1">
         <w:r>
           <w:rPr>
             <w:rStyle w:val="Hyperlink"/>
@@ -8456,16 +8289,12 @@
       <w:r>
         <w:t xml:space="preserve"> </w:t>
       </w:r>
-      <w:proofErr w:type="spellStart"/>
-      <w:proofErr w:type="gramStart"/>
       <w:r>
         <w:rPr>
           <w:i/>
         </w:rPr>
         <w:t>cac:PartyLegalEntity</w:t>
       </w:r>
-      <w:proofErr w:type="spellEnd"/>
-      <w:proofErr w:type="gramEnd"/>
       <w:r>
         <w:rPr>
           <w:i/>
@@ -8615,45 +8444,39 @@
           <w:rFonts w:cstheme="minorHAnsi"/>
           <w:i w:val="0"/>
         </w:rPr>
-        <w:t xml:space="preserve">An </w:t>
-      </w:r>
-      <w:proofErr w:type="spellStart"/>
+        <w:t>An EndpointID (cbc:EndpointID)</w:t>
+      </w:r>
       <w:r>
         <w:rPr>
           <w:rStyle w:val="Emphasis"/>
           <w:rFonts w:cstheme="minorHAnsi"/>
           <w:i w:val="0"/>
         </w:rPr>
-        <w:t>EndpointID</w:t>
-      </w:r>
-      <w:proofErr w:type="spellEnd"/>
+        <w:t xml:space="preserve"> </w:t>
+      </w:r>
       <w:r>
         <w:rPr>
           <w:rStyle w:val="Emphasis"/>
           <w:rFonts w:cstheme="minorHAnsi"/>
           <w:i w:val="0"/>
         </w:rPr>
-        <w:t xml:space="preserve"> (</w:t>
-      </w:r>
-      <w:proofErr w:type="spellStart"/>
-      <w:proofErr w:type="gramStart"/>
+        <w:t xml:space="preserve">must be provided for </w:t>
+      </w:r>
       <w:r>
         <w:rPr>
           <w:rStyle w:val="Emphasis"/>
           <w:rFonts w:cstheme="minorHAnsi"/>
           <w:i w:val="0"/>
         </w:rPr>
-        <w:t>cbc:EndpointID</w:t>
-      </w:r>
-      <w:proofErr w:type="spellEnd"/>
-      <w:proofErr w:type="gramEnd"/>
+        <w:t>certain parties</w:t>
+      </w:r>
       <w:r>
         <w:rPr>
           <w:rStyle w:val="Emphasis"/>
           <w:rFonts w:cstheme="minorHAnsi"/>
           <w:i w:val="0"/>
         </w:rPr>
-        <w:t>)</w:t>
+        <w:t xml:space="preserve">. </w:t>
       </w:r>
       <w:r>
         <w:rPr>
@@ -8661,7 +8484,7 @@
           <w:rFonts w:cstheme="minorHAnsi"/>
           <w:i w:val="0"/>
         </w:rPr>
-        <w:t xml:space="preserve"> </w:t>
+        <w:t>Where provided</w:t>
       </w:r>
       <w:r>
         <w:rPr>
@@ -8669,7 +8492,7 @@
           <w:rFonts w:cstheme="minorHAnsi"/>
           <w:i w:val="0"/>
         </w:rPr>
-        <w:t xml:space="preserve">must be provided for </w:t>
+        <w:t xml:space="preserve">, </w:t>
       </w:r>
       <w:r>
         <w:rPr>
@@ -8677,7 +8500,7 @@
           <w:rFonts w:cstheme="minorHAnsi"/>
           <w:i w:val="0"/>
         </w:rPr>
-        <w:t>certain parties</w:t>
+        <w:t>the EndpointID</w:t>
       </w:r>
       <w:r>
         <w:rPr>
@@ -8685,7 +8508,7 @@
           <w:rFonts w:cstheme="minorHAnsi"/>
           <w:i w:val="0"/>
         </w:rPr>
-        <w:t xml:space="preserve">. </w:t>
+        <w:t xml:space="preserve"> must have a schemeID </w:t>
       </w:r>
       <w:r>
         <w:rPr>
@@ -8693,7 +8516,7 @@
           <w:rFonts w:cstheme="minorHAnsi"/>
           <w:i w:val="0"/>
         </w:rPr>
-        <w:t>Where provided</w:t>
+        <w:t>attribute coded according to</w:t>
       </w:r>
       <w:r>
         <w:rPr>
@@ -8701,51 +8524,9 @@
           <w:rFonts w:cstheme="minorHAnsi"/>
           <w:i w:val="0"/>
         </w:rPr>
-        <w:t xml:space="preserve">, </w:t>
-      </w:r>
-      <w:r>
-        <w:rPr>
-          <w:rStyle w:val="Emphasis"/>
-          <w:rFonts w:cstheme="minorHAnsi"/>
-          <w:i w:val="0"/>
-        </w:rPr>
-        <w:t xml:space="preserve">the </w:t>
-      </w:r>
-      <w:proofErr w:type="spellStart"/>
-      <w:r>
-        <w:rPr>
-          <w:rStyle w:val="Emphasis"/>
-          <w:rFonts w:cstheme="minorHAnsi"/>
-          <w:i w:val="0"/>
-        </w:rPr>
-        <w:t>EndpointID</w:t>
-      </w:r>
-      <w:proofErr w:type="spellEnd"/>
-      <w:r>
-        <w:rPr>
-          <w:rStyle w:val="Emphasis"/>
-          <w:rFonts w:cstheme="minorHAnsi"/>
-          <w:i w:val="0"/>
-        </w:rPr>
-        <w:t xml:space="preserve"> must have a schemeID </w:t>
-      </w:r>
-      <w:r>
-        <w:rPr>
-          <w:rStyle w:val="Emphasis"/>
-          <w:rFonts w:cstheme="minorHAnsi"/>
-          <w:i w:val="0"/>
-        </w:rPr>
-        <w:t>attribute coded according to</w:t>
-      </w:r>
-      <w:r>
-        <w:rPr>
-          <w:rStyle w:val="Emphasis"/>
-          <w:rFonts w:cstheme="minorHAnsi"/>
-          <w:i w:val="0"/>
-        </w:rPr>
         <w:t xml:space="preserve"> the </w:t>
       </w:r>
-      <w:hyperlink r:id="rId27" w:history="1">
+      <w:hyperlink r:id="rId30" w:history="1">
         <w:r>
           <w:rPr>
             <w:rStyle w:val="Hyperlink"/>
@@ -8841,23 +8622,13 @@
         </w:rPr>
         <w:t xml:space="preserve">arrangements, and the </w:t>
       </w:r>
-      <w:proofErr w:type="spellStart"/>
       <w:r>
         <w:rPr>
           <w:rStyle w:val="Emphasis"/>
           <w:rFonts w:cstheme="minorHAnsi"/>
           <w:i w:val="0"/>
         </w:rPr>
-        <w:t>EndpointID</w:t>
-      </w:r>
-      <w:proofErr w:type="spellEnd"/>
-      <w:r>
-        <w:rPr>
-          <w:rStyle w:val="Emphasis"/>
-          <w:rFonts w:cstheme="minorHAnsi"/>
-          <w:i w:val="0"/>
-        </w:rPr>
-        <w:t xml:space="preserve"> </w:t>
+        <w:t xml:space="preserve">EndpointID </w:t>
       </w:r>
       <w:r>
         <w:rPr>
@@ -9039,7 +8810,7 @@
         </w:rPr>
         <w:t xml:space="preserve">This also aligns with the </w:t>
       </w:r>
-      <w:hyperlink r:id="rId28" w:history="1">
+      <w:hyperlink r:id="rId31" w:history="1">
         <w:r>
           <w:rPr>
             <w:rStyle w:val="Hyperlink"/>
@@ -9117,21 +8888,7 @@
         <w:rPr>
           <w:color w:val="auto"/>
         </w:rPr>
-        <w:t xml:space="preserve">and the </w:t>
-      </w:r>
-      <w:proofErr w:type="spellStart"/>
-      <w:r>
-        <w:rPr>
-          <w:color w:val="auto"/>
-        </w:rPr>
-        <w:t>schemeID</w:t>
-      </w:r>
-      <w:proofErr w:type="spellEnd"/>
-      <w:r>
-        <w:rPr>
-          <w:color w:val="auto"/>
-        </w:rPr>
-        <w:t xml:space="preserve"> attribute should not be populated</w:t>
+        <w:t>and the schemeID attribute should not be populated</w:t>
       </w:r>
       <w:r>
         <w:rPr>
@@ -9369,16 +9126,11 @@
         <w:t xml:space="preserve">elements </w:t>
       </w:r>
       <w:r>
-        <w:t xml:space="preserve">are semantically </w:t>
-      </w:r>
-      <w:proofErr w:type="gramStart"/>
-      <w:r>
-        <w:t>different</w:t>
+        <w:t>are semantically different</w:t>
       </w:r>
       <w:r>
         <w:t>,</w:t>
       </w:r>
-      <w:proofErr w:type="gramEnd"/>
       <w:r>
         <w:t xml:space="preserve"> however both are used to drive automatic matching and straight through processing.</w:t>
       </w:r>
@@ -9401,14 +9153,12 @@
         <w:spacing w:before="120"/>
         <w:ind w:left="1434" w:hanging="357"/>
       </w:pPr>
-      <w:proofErr w:type="gramStart"/>
       <w:r>
         <w:rPr>
           <w:i/>
         </w:rPr>
         <w:t>cbc:BuyerReference</w:t>
       </w:r>
-      <w:proofErr w:type="gramEnd"/>
       <w:r>
         <w:t xml:space="preserve"> </w:t>
       </w:r>
@@ -9423,49 +9173,14 @@
       </w:r>
       <w:r>
         <w:br/>
-        <w:t xml:space="preserve">Where neither a Purchase order nor a or buyer reference is available, it is </w:t>
-      </w:r>
-      <w:proofErr w:type="spellStart"/>
-      <w:r>
-        <w:t>recommened</w:t>
-      </w:r>
-      <w:proofErr w:type="spellEnd"/>
-      <w:r>
-        <w:t xml:space="preserve"> that </w:t>
-      </w:r>
-      <w:proofErr w:type="spellStart"/>
-      <w:proofErr w:type="gramStart"/>
+        <w:t xml:space="preserve">Where neither a Purchase order nor a or buyer reference is available, it is recommened that </w:t>
+      </w:r>
       <w:r>
         <w:rPr>
           <w:i/>
           <w:iCs/>
         </w:rPr>
-        <w:t>cbc:BuyerReference</w:t>
-      </w:r>
-      <w:proofErr w:type="spellEnd"/>
-      <w:proofErr w:type="gramEnd"/>
-      <w:r>
-        <w:rPr>
-          <w:i/>
-          <w:iCs/>
-        </w:rPr>
-        <w:t>/</w:t>
-      </w:r>
-      <w:proofErr w:type="spellStart"/>
-      <w:r>
-        <w:rPr>
-          <w:i/>
-          <w:iCs/>
-        </w:rPr>
-        <w:t>cbc</w:t>
-      </w:r>
-      <w:proofErr w:type="spellEnd"/>
-      <w:r>
-        <w:rPr>
-          <w:i/>
-          <w:iCs/>
-        </w:rPr>
-        <w:t>/:ID be populated with either ‘BUYER_REFERENCE’ or ‘NA’.</w:t>
+        <w:t>cbc:BuyerReference/cbc/:ID be populated with either ‘BUYER_REFERENCE’ or ‘NA’.</w:t>
       </w:r>
       <w:r>
         <w:t xml:space="preserve"> </w:t>
@@ -10227,69 +9942,73 @@
       <w:pPr>
         <w:pStyle w:val="Heading2"/>
       </w:pPr>
-      <w:bookmarkStart w:id="92" w:name="_Hlk50535060"/>
+      <w:bookmarkStart w:id="94" w:name="_Hlk50535060"/>
       <w:r>
         <w:t>Forthcoming changes</w:t>
       </w:r>
     </w:p>
-    <w:bookmarkEnd w:id="92"/>
+    <w:bookmarkEnd w:id="94"/>
     <w:p>
       <w:pPr>
         <w:rPr>
+          <w:ins w:id="95" w:author="Author"/>
           <w:b/>
           <w:iCs/>
         </w:rPr>
       </w:pPr>
-      <w:r>
-        <w:rPr>
+      <w:del w:id="96" w:author="Author">
+        <w:r>
+          <w:rPr>
+            <w:b/>
+            <w:iCs/>
+          </w:rPr>
+          <w:delText>Dynamic document type schema (DDTS)</w:delText>
+        </w:r>
+      </w:del>
+      <w:ins w:id="97" w:author="Author">
+        <w:r>
+          <w:rPr>
+            <w:b/>
+            <w:iCs/>
+          </w:rPr>
+          <w:t>Wildcard Scheme</w:t>
+        </w:r>
+      </w:ins>
+    </w:p>
+    <w:p>
+      <w:pPr>
+        <w:rPr>
+          <w:ins w:id="98" w:author="Author"/>
           <w:b/>
           <w:iCs/>
         </w:rPr>
-        <w:t>Dynamic document type schema (DDTS)</w:t>
-      </w:r>
+      </w:pPr>
+      <w:ins w:id="99" w:author="Author">
+        <w:r>
+          <w:rPr>
+            <w:b/>
+            <w:iCs/>
+          </w:rPr>
+          <w:t xml:space="preserve">The wildcard scheme is a new document type identifier scheme. It was introduced in version 4.2 of the Peppol Policy for Use of Identifiers and support for it will become mandatory across the network in January 2024. </w:t>
+        </w:r>
+      </w:ins>
     </w:p>
     <w:p>
       <w:pPr>
         <w:rPr>
-          <w:color w:val="auto"/>
-        </w:rPr>
-      </w:pPr>
-      <w:r>
-        <w:rPr>
-          <w:color w:val="auto"/>
-        </w:rPr>
-        <w:t>Currently Peppol eDelivery allows for a 1:1 relationship between advertised receiver capabilities and document specifications. The introduction of the Peppol INTernational Invoice (PINT) will require a 1:n relationship between advertised receiver capabil</w:t>
-      </w:r>
-      <w:r>
-        <w:rPr>
-          <w:color w:val="auto"/>
-        </w:rPr>
-        <w:t>it</w:t>
-      </w:r>
-      <w:r>
-        <w:rPr>
-          <w:color w:val="auto"/>
-        </w:rPr>
-        <w:t xml:space="preserve">ies and supported document </w:t>
-      </w:r>
-      <w:r>
-        <w:rPr>
-          <w:color w:val="auto"/>
-        </w:rPr>
-        <w:t>specialisation</w:t>
-      </w:r>
-      <w:r>
-        <w:rPr>
-          <w:color w:val="auto"/>
-        </w:rPr>
-        <w:t>s.</w:t>
-      </w:r>
-      <w:r>
-        <w:rPr>
-          <w:color w:val="auto"/>
-        </w:rPr>
-        <w:t xml:space="preserve"> </w:t>
-      </w:r>
+          <w:b/>
+          <w:iCs/>
+        </w:rPr>
+      </w:pPr>
+      <w:ins w:id="100" w:author="Author">
+        <w:r>
+          <w:rPr>
+            <w:b/>
+            <w:iCs/>
+          </w:rPr>
+          <w:t xml:space="preserve">It has previously been presented as the ‘Dynamic Document Type Scheme’ (DDTS) and while it is independent of Peppol INTernational Invoice (PINT), they are related and the PINT specficiations are the first to use the wildcard scheme. </w:t>
+        </w:r>
+      </w:ins>
     </w:p>
     <w:p>
       <w:pPr>
@@ -10301,43 +10020,65 @@
         <w:rPr>
           <w:color w:val="auto"/>
         </w:rPr>
-        <w:t xml:space="preserve">The design of the DDTS will allow recipients to use a single receiver capability </w:t>
-      </w:r>
+        <w:t xml:space="preserve">Currently Peppol eDelivery allows for a 1:1 relationship between advertised receiver capabilities and document specifications. The introduction of the </w:t>
+      </w:r>
+      <w:del w:id="101" w:author="Author">
+        <w:r>
+          <w:rPr>
+            <w:color w:val="auto"/>
+          </w:rPr>
+          <w:delText>Peppol INTernational Invoice (</w:delText>
+        </w:r>
+      </w:del>
       <w:r>
         <w:rPr>
           <w:color w:val="auto"/>
         </w:rPr>
-        <w:t xml:space="preserve">(e.g. pint*) </w:t>
-      </w:r>
+        <w:t>PINT</w:t>
+      </w:r>
+      <w:del w:id="102" w:author="Author">
+        <w:r>
+          <w:rPr>
+            <w:color w:val="auto"/>
+          </w:rPr>
+          <w:delText>)</w:delText>
+        </w:r>
+      </w:del>
       <w:r>
         <w:rPr>
           <w:color w:val="auto"/>
         </w:rPr>
-        <w:t xml:space="preserve">to advertise </w:t>
+        <w:t xml:space="preserve"> will require a 1:n relationship between advertised receiver capabil</w:t>
       </w:r>
       <w:r>
         <w:rPr>
           <w:color w:val="auto"/>
         </w:rPr>
-        <w:t xml:space="preserve">where </w:t>
+        <w:t>it</w:t>
       </w:r>
       <w:r>
         <w:rPr>
           <w:color w:val="auto"/>
         </w:rPr>
-        <w:t xml:space="preserve">they can receive any specialisations of the PINT </w:t>
+        <w:t xml:space="preserve">ies and supported document </w:t>
       </w:r>
       <w:r>
         <w:rPr>
           <w:color w:val="auto"/>
         </w:rPr>
-        <w:t>(e.g. pint#aunz, pint#sg etc.)</w:t>
+        <w:t>specialisation</w:t>
       </w:r>
       <w:r>
         <w:rPr>
           <w:color w:val="auto"/>
         </w:rPr>
-        <w:t>.</w:t>
+        <w:t>s.</w:t>
+      </w:r>
+      <w:r>
+        <w:rPr>
+          <w:color w:val="auto"/>
+        </w:rPr>
+        <w:t xml:space="preserve"> </w:t>
       </w:r>
     </w:p>
     <w:p>
@@ -10350,21 +10091,121 @@
         <w:rPr>
           <w:color w:val="auto"/>
         </w:rPr>
-        <w:t>These changes will include the introduction of a new Document Type Identifier Scheme, currently proposed to be ‘</w:t>
-      </w:r>
-      <w:proofErr w:type="spellStart"/>
+        <w:t xml:space="preserve">The design of the </w:t>
+      </w:r>
+      <w:del w:id="103" w:author="Author">
+        <w:r>
+          <w:rPr>
+            <w:color w:val="auto"/>
+          </w:rPr>
+          <w:delText xml:space="preserve">DDTS </w:delText>
+        </w:r>
+      </w:del>
+      <w:ins w:id="104" w:author="Author">
+        <w:r>
+          <w:rPr>
+            <w:color w:val="auto"/>
+          </w:rPr>
+          <w:t xml:space="preserve">wildcard scheme </w:t>
+        </w:r>
+      </w:ins>
       <w:r>
         <w:rPr>
           <w:color w:val="auto"/>
         </w:rPr>
-        <w:t>peppol</w:t>
-      </w:r>
-      <w:proofErr w:type="spellEnd"/>
+        <w:t xml:space="preserve">will allow recipients to use a single receiver capability </w:t>
+      </w:r>
       <w:r>
         <w:rPr>
           <w:color w:val="auto"/>
         </w:rPr>
-        <w:t>-doctype-wildcard’.</w:t>
+        <w:t xml:space="preserve">(e.g. pint*) </w:t>
+      </w:r>
+      <w:r>
+        <w:rPr>
+          <w:color w:val="auto"/>
+        </w:rPr>
+        <w:t xml:space="preserve">to advertise </w:t>
+      </w:r>
+      <w:r>
+        <w:rPr>
+          <w:color w:val="auto"/>
+        </w:rPr>
+        <w:t xml:space="preserve">where </w:t>
+      </w:r>
+      <w:r>
+        <w:rPr>
+          <w:color w:val="auto"/>
+        </w:rPr>
+        <w:t xml:space="preserve">they can receive any specialisations of the PINT </w:t>
+      </w:r>
+      <w:r>
+        <w:rPr>
+          <w:color w:val="auto"/>
+        </w:rPr>
+        <w:t>(e.g. pint#aunz, pint#sg etc.)</w:t>
+      </w:r>
+      <w:r>
+        <w:rPr>
+          <w:color w:val="auto"/>
+        </w:rPr>
+        <w:t>.</w:t>
+      </w:r>
+    </w:p>
+    <w:p>
+      <w:pPr>
+        <w:rPr>
+          <w:color w:val="auto"/>
+        </w:rPr>
+      </w:pPr>
+      <w:r>
+        <w:rPr>
+          <w:color w:val="auto"/>
+        </w:rPr>
+        <w:lastRenderedPageBreak/>
+        <w:t>These changes</w:t>
+      </w:r>
+      <w:del w:id="105" w:author="Author">
+        <w:r>
+          <w:rPr>
+            <w:color w:val="auto"/>
+          </w:rPr>
+          <w:delText xml:space="preserve"> will </w:delText>
+        </w:r>
+      </w:del>
+      <w:r>
+        <w:rPr>
+          <w:color w:val="auto"/>
+        </w:rPr>
+        <w:t xml:space="preserve">include the introduction of a new Document Type Identifier Scheme, </w:t>
+      </w:r>
+      <w:del w:id="106" w:author="Author">
+        <w:r>
+          <w:rPr>
+            <w:color w:val="auto"/>
+          </w:rPr>
+          <w:delText xml:space="preserve">currently proposed to be </w:delText>
+        </w:r>
+      </w:del>
+      <w:r>
+        <w:rPr>
+          <w:color w:val="auto"/>
+        </w:rPr>
+        <w:t>‘peppol-doctype-wildcard’</w:t>
+      </w:r>
+      <w:ins w:id="107" w:author="Author">
+        <w:r>
+          <w:rPr>
+            <w:color w:val="auto"/>
+          </w:rPr>
+          <w:t xml:space="preserve"> and exists in parallel with the existing Busdox-docid-qns scheme</w:t>
+        </w:r>
+      </w:ins>
+      <w:r>
+        <w:rPr>
+          <w:color w:val="auto"/>
+        </w:rPr>
+        <w:t>.</w:t>
       </w:r>
     </w:p>
     <w:p>
@@ -10440,7 +10281,7 @@
         <w:tblLook w:val="04A0" w:firstRow="1" w:lastRow="0" w:firstColumn="1" w:lastColumn="0" w:noHBand="0" w:noVBand="1"/>
       </w:tblPr>
       <w:tblGrid>
-        <w:gridCol w:w="9286"/>
+        <w:gridCol w:w="9050"/>
       </w:tblGrid>
       <w:tr>
         <w:tc>
@@ -10530,7 +10371,6 @@
               </w:rPr>
               <w:t>&lt;</w:t>
             </w:r>
-            <w:proofErr w:type="spellStart"/>
             <w:r>
               <w:rPr>
                 <w:rFonts w:ascii="Consolas" w:hAnsi="Consolas" w:cs="Consolas"/>
@@ -10551,7 +10391,6 @@
               </w:rPr>
               <w:t>:From</w:t>
             </w:r>
-            <w:proofErr w:type="spellEnd"/>
             <w:r>
               <w:rPr>
                 <w:rFonts w:ascii="Consolas" w:hAnsi="Consolas" w:cs="Consolas"/>
@@ -10761,7 +10600,7 @@
               </w:rPr>
               <w:t>&gt;</w:t>
             </w:r>
-            <w:hyperlink r:id="rId29" w:tgtFrame="_blank" w:history="1">
+            <w:hyperlink r:id="rId32" w:tgtFrame="_blank" w:history="1">
               <w:r>
                 <w:rPr>
                   <w:rStyle w:val="Hyperlink"/>
@@ -10814,7 +10653,6 @@
               </w:rPr>
               <w:t>&lt;/</w:t>
             </w:r>
-            <w:proofErr w:type="spellStart"/>
             <w:r>
               <w:rPr>
                 <w:rFonts w:ascii="Consolas" w:hAnsi="Consolas" w:cs="Consolas"/>
@@ -10835,7 +10673,6 @@
               </w:rPr>
               <w:t>:From</w:t>
             </w:r>
-            <w:proofErr w:type="spellEnd"/>
             <w:r>
               <w:rPr>
                 <w:rFonts w:ascii="Consolas" w:hAnsi="Consolas" w:cs="Consolas"/>
@@ -10866,7 +10703,6 @@
               </w:rPr>
               <w:t>&lt;</w:t>
             </w:r>
-            <w:proofErr w:type="spellStart"/>
             <w:r>
               <w:rPr>
                 <w:rFonts w:ascii="Consolas" w:hAnsi="Consolas" w:cs="Consolas"/>
@@ -10887,7 +10723,6 @@
               </w:rPr>
               <w:t>:To</w:t>
             </w:r>
-            <w:proofErr w:type="spellEnd"/>
             <w:r>
               <w:rPr>
                 <w:rFonts w:ascii="Consolas" w:hAnsi="Consolas" w:cs="Consolas"/>
@@ -11097,7 +10932,7 @@
               </w:rPr>
               <w:t>&gt;</w:t>
             </w:r>
-            <w:hyperlink r:id="rId30" w:tgtFrame="_blank" w:history="1">
+            <w:hyperlink r:id="rId33" w:tgtFrame="_blank" w:history="1">
               <w:r>
                 <w:rPr>
                   <w:rStyle w:val="Hyperlink"/>
@@ -11150,7 +10985,6 @@
               </w:rPr>
               <w:t>&lt;/</w:t>
             </w:r>
-            <w:proofErr w:type="spellStart"/>
             <w:r>
               <w:rPr>
                 <w:rFonts w:ascii="Consolas" w:hAnsi="Consolas" w:cs="Consolas"/>
@@ -11171,7 +11005,6 @@
               </w:rPr>
               <w:t>:To</w:t>
             </w:r>
-            <w:proofErr w:type="spellEnd"/>
             <w:r>
               <w:rPr>
                 <w:rFonts w:ascii="Consolas" w:hAnsi="Consolas" w:cs="Consolas"/>
@@ -11250,7 +11083,6 @@
               </w:rPr>
               <w:t>&lt;</w:t>
             </w:r>
-            <w:proofErr w:type="spellStart"/>
             <w:r>
               <w:rPr>
                 <w:rFonts w:ascii="Consolas" w:hAnsi="Consolas" w:cs="Consolas"/>
@@ -11271,7 +11103,6 @@
               </w:rPr>
               <w:t>:MessageProperties</w:t>
             </w:r>
-            <w:proofErr w:type="spellEnd"/>
             <w:r>
               <w:rPr>
                 <w:rFonts w:ascii="Consolas" w:hAnsi="Consolas" w:cs="Consolas"/>
@@ -11302,7 +11133,6 @@
               </w:rPr>
               <w:t>&lt;</w:t>
             </w:r>
-            <w:proofErr w:type="spellStart"/>
             <w:r>
               <w:rPr>
                 <w:rFonts w:ascii="Consolas" w:hAnsi="Consolas" w:cs="Consolas"/>
@@ -11321,9 +11151,127 @@
                 <w:szCs w:val="16"/>
                 <w:shd w:val="clear" w:color="auto" w:fill="EFEFEF"/>
               </w:rPr>
-              <w:t>:Property</w:t>
-            </w:r>
-            <w:proofErr w:type="spellEnd"/>
+              <w:t xml:space="preserve">:Property </w:t>
+            </w:r>
+            <w:r>
+              <w:rPr>
+                <w:rFonts w:ascii="Consolas" w:hAnsi="Consolas" w:cs="Consolas"/>
+                <w:color w:val="0000FF"/>
+                <w:sz w:val="16"/>
+                <w:szCs w:val="16"/>
+                <w:shd w:val="clear" w:color="auto" w:fill="EFEFEF"/>
+              </w:rPr>
+              <w:t>name</w:t>
+            </w:r>
+            <w:r>
+              <w:rPr>
+                <w:rFonts w:ascii="Consolas" w:hAnsi="Consolas" w:cs="Consolas"/>
+                <w:color w:val="008000"/>
+                <w:sz w:val="16"/>
+                <w:szCs w:val="16"/>
+                <w:shd w:val="clear" w:color="auto" w:fill="EFEFEF"/>
+              </w:rPr>
+              <w:t>=</w:t>
+            </w:r>
+            <w:r>
+              <w:rPr>
+                <w:rFonts w:ascii="Consolas" w:hAnsi="Consolas" w:cs="Consolas"/>
+                <w:color w:val="008000"/>
+                <w:sz w:val="16"/>
+                <w:szCs w:val="16"/>
+                <w:shd w:val="clear" w:color="auto" w:fill="EFEFEF"/>
+              </w:rPr>
+              <w:t>"</w:t>
+            </w:r>
+            <w:r>
+              <w:rPr>
+                <w:rFonts w:ascii="Consolas" w:hAnsi="Consolas" w:cs="Consolas"/>
+                <w:color w:val="008000"/>
+                <w:sz w:val="16"/>
+                <w:szCs w:val="16"/>
+                <w:shd w:val="clear" w:color="auto" w:fill="EFEFEF"/>
+              </w:rPr>
+              <w:t>originalSender</w:t>
+            </w:r>
+            <w:r>
+              <w:rPr>
+                <w:rFonts w:ascii="Consolas" w:hAnsi="Consolas" w:cs="Consolas"/>
+                <w:color w:val="008000"/>
+                <w:sz w:val="16"/>
+                <w:szCs w:val="16"/>
+                <w:shd w:val="clear" w:color="auto" w:fill="EFEFEF"/>
+              </w:rPr>
+              <w:t>"</w:t>
+            </w:r>
+            <w:r>
+              <w:rPr>
+                <w:rFonts w:ascii="Consolas" w:hAnsi="Consolas" w:cs="Consolas"/>
+                <w:color w:val="008000"/>
+                <w:sz w:val="16"/>
+                <w:szCs w:val="16"/>
+                <w:shd w:val="clear" w:color="auto" w:fill="EFEFEF"/>
+              </w:rPr>
+              <w:t xml:space="preserve"> </w:t>
+            </w:r>
+            <w:r>
+              <w:rPr>
+                <w:rFonts w:ascii="Consolas" w:hAnsi="Consolas" w:cs="Consolas"/>
+                <w:color w:val="0000FF"/>
+                <w:sz w:val="16"/>
+                <w:szCs w:val="16"/>
+                <w:shd w:val="clear" w:color="auto" w:fill="EFEFEF"/>
+              </w:rPr>
+              <w:t>type</w:t>
+            </w:r>
+            <w:r>
+              <w:rPr>
+                <w:rFonts w:ascii="Consolas" w:hAnsi="Consolas" w:cs="Consolas"/>
+                <w:color w:val="008000"/>
+                <w:sz w:val="16"/>
+                <w:szCs w:val="16"/>
+                <w:shd w:val="clear" w:color="auto" w:fill="EFEFEF"/>
+              </w:rPr>
+              <w:t>="iso6523-actorid-upis"</w:t>
+            </w:r>
+            <w:r>
+              <w:rPr>
+                <w:rFonts w:ascii="Consolas" w:hAnsi="Consolas" w:cs="Consolas"/>
+                <w:color w:val="000000"/>
+                <w:sz w:val="16"/>
+                <w:szCs w:val="16"/>
+                <w:shd w:val="clear" w:color="auto" w:fill="EFEFEF"/>
+              </w:rPr>
+              <w:t>&gt;</w:t>
+            </w:r>
+            <w:r>
+              <w:rPr>
+                <w:rFonts w:ascii="Consolas" w:hAnsi="Consolas" w:cs="Consolas"/>
+                <w:color w:val="000000"/>
+                <w:sz w:val="16"/>
+                <w:szCs w:val="16"/>
+              </w:rPr>
+              <w:t>0151:36342015855</w:t>
+            </w:r>
+            <w:r>
+              <w:rPr>
+                <w:rFonts w:ascii="Consolas" w:hAnsi="Consolas" w:cs="Consolas"/>
+                <w:color w:val="000000"/>
+                <w:sz w:val="16"/>
+                <w:szCs w:val="16"/>
+                <w:shd w:val="clear" w:color="auto" w:fill="EFEFEF"/>
+              </w:rPr>
+              <w:t>&lt;/</w:t>
+            </w:r>
+            <w:r>
+              <w:rPr>
+                <w:rFonts w:ascii="Consolas" w:hAnsi="Consolas" w:cs="Consolas"/>
+                <w:color w:val="660E7A"/>
+                <w:sz w:val="16"/>
+                <w:szCs w:val="16"/>
+                <w:shd w:val="clear" w:color="auto" w:fill="EFEFEF"/>
+              </w:rPr>
+              <w:t>eb</w:t>
+            </w:r>
             <w:r>
               <w:rPr>
                 <w:rFonts w:ascii="Consolas" w:hAnsi="Consolas" w:cs="Consolas"/>
@@ -11332,7 +11280,57 @@
                 <w:szCs w:val="16"/>
                 <w:shd w:val="clear" w:color="auto" w:fill="EFEFEF"/>
               </w:rPr>
-              <w:t xml:space="preserve"> </w:t>
+              <w:t>:Property</w:t>
+            </w:r>
+            <w:r>
+              <w:rPr>
+                <w:rFonts w:ascii="Consolas" w:hAnsi="Consolas" w:cs="Consolas"/>
+                <w:color w:val="000000"/>
+                <w:sz w:val="16"/>
+                <w:szCs w:val="16"/>
+                <w:shd w:val="clear" w:color="auto" w:fill="EFEFEF"/>
+              </w:rPr>
+              <w:t>&gt;</w:t>
+            </w:r>
+            <w:r>
+              <w:rPr>
+                <w:rFonts w:ascii="Consolas" w:hAnsi="Consolas" w:cs="Consolas"/>
+                <w:color w:val="000000"/>
+                <w:sz w:val="16"/>
+                <w:szCs w:val="16"/>
+              </w:rPr>
+              <w:br/>
+              <w:t xml:space="preserve">   </w:t>
+            </w:r>
+            <w:r>
+              <w:rPr>
+                <w:rFonts w:ascii="Consolas" w:hAnsi="Consolas" w:cs="Consolas"/>
+                <w:color w:val="000000"/>
+                <w:sz w:val="16"/>
+                <w:szCs w:val="16"/>
+                <w:shd w:val="clear" w:color="auto" w:fill="EFEFEF"/>
+              </w:rPr>
+              <w:t>&lt;</w:t>
+            </w:r>
+            <w:r>
+              <w:rPr>
+                <w:rFonts w:ascii="Consolas" w:hAnsi="Consolas" w:cs="Consolas"/>
+                <w:color w:val="660E7A"/>
+                <w:sz w:val="16"/>
+                <w:szCs w:val="16"/>
+                <w:shd w:val="clear" w:color="auto" w:fill="EFEFEF"/>
+              </w:rPr>
+              <w:t>eb</w:t>
+            </w:r>
+            <w:r>
+              <w:rPr>
+                <w:rFonts w:ascii="Consolas" w:hAnsi="Consolas" w:cs="Consolas"/>
+                <w:color w:val="000080"/>
+                <w:sz w:val="16"/>
+                <w:szCs w:val="16"/>
+                <w:shd w:val="clear" w:color="auto" w:fill="EFEFEF"/>
+              </w:rPr>
+              <w:t xml:space="preserve">:Property </w:t>
             </w:r>
             <w:r>
               <w:rPr>
@@ -11364,7 +11362,6 @@
               </w:rPr>
               <w:t>"</w:t>
             </w:r>
-            <w:proofErr w:type="spellStart"/>
             <w:r>
               <w:rPr>
                 <w:rFonts w:ascii="Consolas" w:hAnsi="Consolas" w:cs="Consolas"/>
@@ -11373,9 +11370,8 @@
                 <w:szCs w:val="16"/>
                 <w:shd w:val="clear" w:color="auto" w:fill="EFEFEF"/>
               </w:rPr>
-              <w:t>originalSender</w:t>
-            </w:r>
-            <w:proofErr w:type="spellEnd"/>
+              <w:t>finalRecipient</w:t>
+            </w:r>
             <w:r>
               <w:rPr>
                 <w:rFonts w:ascii="Consolas" w:hAnsi="Consolas" w:cs="Consolas"/>
@@ -11433,7 +11429,7 @@
                 <w:sz w:val="16"/>
                 <w:szCs w:val="16"/>
               </w:rPr>
-              <w:t>0151:36342015855</w:t>
+              <w:t>0151:61970632495</w:t>
             </w:r>
             <w:r>
               <w:rPr>
@@ -11445,7 +11441,6 @@
               </w:rPr>
               <w:t>&lt;/</w:t>
             </w:r>
-            <w:proofErr w:type="spellStart"/>
             <w:r>
               <w:rPr>
                 <w:rFonts w:ascii="Consolas" w:hAnsi="Consolas" w:cs="Consolas"/>
@@ -11466,7 +11461,6 @@
               </w:rPr>
               <w:t>:Property</w:t>
             </w:r>
-            <w:proofErr w:type="spellEnd"/>
             <w:r>
               <w:rPr>
                 <w:rFonts w:ascii="Consolas" w:hAnsi="Consolas" w:cs="Consolas"/>
@@ -11485,7 +11479,6 @@
                 <w:szCs w:val="16"/>
               </w:rPr>
               <w:br/>
-              <w:t xml:space="preserve">   </w:t>
             </w:r>
             <w:r>
               <w:rPr>
@@ -11495,9 +11488,8 @@
                 <w:szCs w:val="16"/>
                 <w:shd w:val="clear" w:color="auto" w:fill="EFEFEF"/>
               </w:rPr>
-              <w:t>&lt;</w:t>
-            </w:r>
-            <w:proofErr w:type="spellStart"/>
+              <w:t>&lt;/</w:t>
+            </w:r>
             <w:r>
               <w:rPr>
                 <w:rFonts w:ascii="Consolas" w:hAnsi="Consolas" w:cs="Consolas"/>
@@ -11516,9 +11508,47 @@
                 <w:szCs w:val="16"/>
                 <w:shd w:val="clear" w:color="auto" w:fill="EFEFEF"/>
               </w:rPr>
-              <w:t>:Property</w:t>
-            </w:r>
-            <w:proofErr w:type="spellEnd"/>
+              <w:t>:MessageProperties</w:t>
+            </w:r>
+            <w:r>
+              <w:rPr>
+                <w:rFonts w:ascii="Consolas" w:hAnsi="Consolas" w:cs="Consolas"/>
+                <w:color w:val="000000"/>
+                <w:sz w:val="16"/>
+                <w:szCs w:val="16"/>
+                <w:shd w:val="clear" w:color="auto" w:fill="EFEFEF"/>
+              </w:rPr>
+              <w:t>&gt;</w:t>
+            </w:r>
+            <w:r>
+              <w:rPr>
+                <w:rFonts w:ascii="Consolas" w:hAnsi="Consolas" w:cs="Consolas"/>
+                <w:color w:val="000000"/>
+                <w:sz w:val="16"/>
+                <w:szCs w:val="16"/>
+              </w:rPr>
+              <w:br/>
+            </w:r>
+            <w:r>
+              <w:rPr>
+                <w:rFonts w:ascii="Consolas" w:hAnsi="Consolas" w:cs="Consolas"/>
+                <w:color w:val="000000"/>
+                <w:sz w:val="16"/>
+                <w:szCs w:val="16"/>
+                <w:shd w:val="clear" w:color="auto" w:fill="EFEFEF"/>
+              </w:rPr>
+              <w:t>&lt;</w:t>
+            </w:r>
+            <w:r>
+              <w:rPr>
+                <w:rFonts w:ascii="Consolas" w:hAnsi="Consolas" w:cs="Consolas"/>
+                <w:color w:val="660E7A"/>
+                <w:sz w:val="16"/>
+                <w:szCs w:val="16"/>
+                <w:shd w:val="clear" w:color="auto" w:fill="EFEFEF"/>
+              </w:rPr>
+              <w:t>eb</w:t>
+            </w:r>
             <w:r>
               <w:rPr>
                 <w:rFonts w:ascii="Consolas" w:hAnsi="Consolas" w:cs="Consolas"/>
@@ -11527,243 +11557,8 @@
                 <w:szCs w:val="16"/>
                 <w:shd w:val="clear" w:color="auto" w:fill="EFEFEF"/>
               </w:rPr>
-              <w:t xml:space="preserve"> </w:t>
-            </w:r>
-            <w:r>
-              <w:rPr>
-                <w:rFonts w:ascii="Consolas" w:hAnsi="Consolas" w:cs="Consolas"/>
-                <w:color w:val="0000FF"/>
-                <w:sz w:val="16"/>
-                <w:szCs w:val="16"/>
-                <w:shd w:val="clear" w:color="auto" w:fill="EFEFEF"/>
-              </w:rPr>
-              <w:t>name</w:t>
-            </w:r>
-            <w:r>
-              <w:rPr>
-                <w:rFonts w:ascii="Consolas" w:hAnsi="Consolas" w:cs="Consolas"/>
-                <w:color w:val="008000"/>
-                <w:sz w:val="16"/>
-                <w:szCs w:val="16"/>
-                <w:shd w:val="clear" w:color="auto" w:fill="EFEFEF"/>
-              </w:rPr>
-              <w:t>=</w:t>
-            </w:r>
-            <w:r>
-              <w:rPr>
-                <w:rFonts w:ascii="Consolas" w:hAnsi="Consolas" w:cs="Consolas"/>
-                <w:color w:val="008000"/>
-                <w:sz w:val="16"/>
-                <w:szCs w:val="16"/>
-                <w:shd w:val="clear" w:color="auto" w:fill="EFEFEF"/>
-              </w:rPr>
-              <w:t>"</w:t>
-            </w:r>
-            <w:proofErr w:type="spellStart"/>
-            <w:r>
-              <w:rPr>
-                <w:rFonts w:ascii="Consolas" w:hAnsi="Consolas" w:cs="Consolas"/>
-                <w:color w:val="008000"/>
-                <w:sz w:val="16"/>
-                <w:szCs w:val="16"/>
-                <w:shd w:val="clear" w:color="auto" w:fill="EFEFEF"/>
-              </w:rPr>
-              <w:t>finalRecipient</w:t>
-            </w:r>
-            <w:proofErr w:type="spellEnd"/>
-            <w:r>
-              <w:rPr>
-                <w:rFonts w:ascii="Consolas" w:hAnsi="Consolas" w:cs="Consolas"/>
-                <w:color w:val="008000"/>
-                <w:sz w:val="16"/>
-                <w:szCs w:val="16"/>
-                <w:shd w:val="clear" w:color="auto" w:fill="EFEFEF"/>
-              </w:rPr>
-              <w:t>"</w:t>
-            </w:r>
-            <w:r>
-              <w:rPr>
-                <w:rFonts w:ascii="Consolas" w:hAnsi="Consolas" w:cs="Consolas"/>
-                <w:color w:val="008000"/>
-                <w:sz w:val="16"/>
-                <w:szCs w:val="16"/>
-                <w:shd w:val="clear" w:color="auto" w:fill="EFEFEF"/>
-              </w:rPr>
-              <w:t xml:space="preserve"> </w:t>
-            </w:r>
-            <w:r>
-              <w:rPr>
-                <w:rFonts w:ascii="Consolas" w:hAnsi="Consolas" w:cs="Consolas"/>
-                <w:color w:val="0000FF"/>
-                <w:sz w:val="16"/>
-                <w:szCs w:val="16"/>
-                <w:shd w:val="clear" w:color="auto" w:fill="EFEFEF"/>
-              </w:rPr>
-              <w:t>type</w:t>
-            </w:r>
-            <w:r>
-              <w:rPr>
-                <w:rFonts w:ascii="Consolas" w:hAnsi="Consolas" w:cs="Consolas"/>
-                <w:color w:val="008000"/>
-                <w:sz w:val="16"/>
-                <w:szCs w:val="16"/>
-                <w:shd w:val="clear" w:color="auto" w:fill="EFEFEF"/>
-              </w:rPr>
-              <w:t>="iso6523-actorid-upis"</w:t>
-            </w:r>
-            <w:r>
-              <w:rPr>
-                <w:rFonts w:ascii="Consolas" w:hAnsi="Consolas" w:cs="Consolas"/>
-                <w:color w:val="000000"/>
-                <w:sz w:val="16"/>
-                <w:szCs w:val="16"/>
-                <w:shd w:val="clear" w:color="auto" w:fill="EFEFEF"/>
-              </w:rPr>
-              <w:t>&gt;</w:t>
-            </w:r>
-            <w:r>
-              <w:rPr>
-                <w:rFonts w:ascii="Consolas" w:hAnsi="Consolas" w:cs="Consolas"/>
-                <w:color w:val="000000"/>
-                <w:sz w:val="16"/>
-                <w:szCs w:val="16"/>
-              </w:rPr>
-              <w:t>0151:61970632495</w:t>
-            </w:r>
-            <w:r>
-              <w:rPr>
-                <w:rFonts w:ascii="Consolas" w:hAnsi="Consolas" w:cs="Consolas"/>
-                <w:color w:val="000000"/>
-                <w:sz w:val="16"/>
-                <w:szCs w:val="16"/>
-                <w:shd w:val="clear" w:color="auto" w:fill="EFEFEF"/>
-              </w:rPr>
-              <w:t>&lt;/</w:t>
-            </w:r>
-            <w:proofErr w:type="spellStart"/>
-            <w:r>
-              <w:rPr>
-                <w:rFonts w:ascii="Consolas" w:hAnsi="Consolas" w:cs="Consolas"/>
-                <w:color w:val="660E7A"/>
-                <w:sz w:val="16"/>
-                <w:szCs w:val="16"/>
-                <w:shd w:val="clear" w:color="auto" w:fill="EFEFEF"/>
-              </w:rPr>
-              <w:t>eb</w:t>
-            </w:r>
-            <w:r>
-              <w:rPr>
-                <w:rFonts w:ascii="Consolas" w:hAnsi="Consolas" w:cs="Consolas"/>
-                <w:color w:val="000080"/>
-                <w:sz w:val="16"/>
-                <w:szCs w:val="16"/>
-                <w:shd w:val="clear" w:color="auto" w:fill="EFEFEF"/>
-              </w:rPr>
-              <w:t>:Property</w:t>
-            </w:r>
-            <w:proofErr w:type="spellEnd"/>
-            <w:r>
-              <w:rPr>
-                <w:rFonts w:ascii="Consolas" w:hAnsi="Consolas" w:cs="Consolas"/>
-                <w:color w:val="000000"/>
-                <w:sz w:val="16"/>
-                <w:szCs w:val="16"/>
-                <w:shd w:val="clear" w:color="auto" w:fill="EFEFEF"/>
-              </w:rPr>
-              <w:t>&gt;</w:t>
-            </w:r>
-            <w:r>
-              <w:rPr>
-                <w:rFonts w:ascii="Consolas" w:hAnsi="Consolas" w:cs="Consolas"/>
-                <w:color w:val="000000"/>
-                <w:sz w:val="16"/>
-                <w:szCs w:val="16"/>
-              </w:rPr>
-              <w:br/>
-            </w:r>
-            <w:r>
-              <w:rPr>
-                <w:rFonts w:ascii="Consolas" w:hAnsi="Consolas" w:cs="Consolas"/>
-                <w:color w:val="000000"/>
-                <w:sz w:val="16"/>
-                <w:szCs w:val="16"/>
-                <w:shd w:val="clear" w:color="auto" w:fill="EFEFEF"/>
-              </w:rPr>
-              <w:t>&lt;/</w:t>
-            </w:r>
-            <w:proofErr w:type="spellStart"/>
-            <w:r>
-              <w:rPr>
-                <w:rFonts w:ascii="Consolas" w:hAnsi="Consolas" w:cs="Consolas"/>
-                <w:color w:val="660E7A"/>
-                <w:sz w:val="16"/>
-                <w:szCs w:val="16"/>
-                <w:shd w:val="clear" w:color="auto" w:fill="EFEFEF"/>
-              </w:rPr>
-              <w:t>eb</w:t>
-            </w:r>
-            <w:r>
-              <w:rPr>
-                <w:rFonts w:ascii="Consolas" w:hAnsi="Consolas" w:cs="Consolas"/>
-                <w:color w:val="000080"/>
-                <w:sz w:val="16"/>
-                <w:szCs w:val="16"/>
-                <w:shd w:val="clear" w:color="auto" w:fill="EFEFEF"/>
-              </w:rPr>
-              <w:t>:MessageProperties</w:t>
-            </w:r>
-            <w:proofErr w:type="spellEnd"/>
-            <w:r>
-              <w:rPr>
-                <w:rFonts w:ascii="Consolas" w:hAnsi="Consolas" w:cs="Consolas"/>
-                <w:color w:val="000000"/>
-                <w:sz w:val="16"/>
-                <w:szCs w:val="16"/>
-                <w:shd w:val="clear" w:color="auto" w:fill="EFEFEF"/>
-              </w:rPr>
-              <w:t>&gt;</w:t>
-            </w:r>
-            <w:r>
-              <w:rPr>
-                <w:rFonts w:ascii="Consolas" w:hAnsi="Consolas" w:cs="Consolas"/>
-                <w:color w:val="000000"/>
-                <w:sz w:val="16"/>
-                <w:szCs w:val="16"/>
-              </w:rPr>
-              <w:br/>
-            </w:r>
-            <w:r>
-              <w:rPr>
-                <w:rFonts w:ascii="Consolas" w:hAnsi="Consolas" w:cs="Consolas"/>
-                <w:color w:val="000000"/>
-                <w:sz w:val="16"/>
-                <w:szCs w:val="16"/>
-                <w:shd w:val="clear" w:color="auto" w:fill="EFEFEF"/>
-              </w:rPr>
-              <w:t>&lt;</w:t>
-            </w:r>
-            <w:proofErr w:type="spellStart"/>
-            <w:r>
-              <w:rPr>
-                <w:rFonts w:ascii="Consolas" w:hAnsi="Consolas" w:cs="Consolas"/>
-                <w:color w:val="660E7A"/>
-                <w:sz w:val="16"/>
-                <w:szCs w:val="16"/>
-                <w:shd w:val="clear" w:color="auto" w:fill="EFEFEF"/>
-              </w:rPr>
-              <w:t>eb</w:t>
-            </w:r>
-            <w:r>
-              <w:rPr>
-                <w:rFonts w:ascii="Consolas" w:hAnsi="Consolas" w:cs="Consolas"/>
-                <w:color w:val="000080"/>
-                <w:sz w:val="16"/>
-                <w:szCs w:val="16"/>
-                <w:shd w:val="clear" w:color="auto" w:fill="EFEFEF"/>
-              </w:rPr>
               <w:t>:PayloadInfo</w:t>
             </w:r>
-            <w:proofErr w:type="spellEnd"/>
             <w:r>
               <w:rPr>
                 <w:rFonts w:ascii="Consolas" w:hAnsi="Consolas" w:cs="Consolas"/>
@@ -11836,7 +11631,7 @@
         <w:tblLook w:val="04A0" w:firstRow="1" w:lastRow="0" w:firstColumn="1" w:lastColumn="0" w:noHBand="0" w:noVBand="1"/>
       </w:tblPr>
       <w:tblGrid>
-        <w:gridCol w:w="9286"/>
+        <w:gridCol w:w="9050"/>
       </w:tblGrid>
       <w:tr>
         <w:tc>
@@ -12247,7 +12042,6 @@
               </w:rPr>
               <w:t>&lt;</w:t>
             </w:r>
-            <w:proofErr w:type="spellStart"/>
             <w:r>
               <w:rPr>
                 <w:rFonts w:ascii="Consolas" w:hAnsi="Consolas"/>
@@ -12267,7 +12061,6 @@
               </w:rPr>
               <w:t>:ConversationId</w:t>
             </w:r>
-            <w:proofErr w:type="spellEnd"/>
             <w:r>
               <w:rPr>
                 <w:rFonts w:ascii="Consolas" w:hAnsi="Consolas"/>
@@ -12297,7 +12090,6 @@
               </w:rPr>
               <w:t>&lt;/</w:t>
             </w:r>
-            <w:proofErr w:type="spellStart"/>
             <w:r>
               <w:rPr>
                 <w:rFonts w:ascii="Consolas" w:hAnsi="Consolas"/>
@@ -12317,7 +12109,6 @@
               </w:rPr>
               <w:t>:ConversationId</w:t>
             </w:r>
-            <w:proofErr w:type="spellEnd"/>
             <w:r>
               <w:rPr>
                 <w:rFonts w:ascii="Consolas" w:hAnsi="Consolas"/>
@@ -12348,7 +12139,6 @@
               </w:rPr>
               <w:t>&lt;/</w:t>
             </w:r>
-            <w:proofErr w:type="spellStart"/>
             <w:r>
               <w:rPr>
                 <w:rFonts w:ascii="Consolas" w:hAnsi="Consolas"/>
@@ -12368,7 +12158,6 @@
               </w:rPr>
               <w:t>:CollaborationInfo</w:t>
             </w:r>
-            <w:proofErr w:type="spellEnd"/>
             <w:r>
               <w:rPr>
                 <w:rFonts w:ascii="Consolas" w:hAnsi="Consolas"/>
@@ -12430,7 +12219,7 @@
         <w:tblLook w:val="04A0" w:firstRow="1" w:lastRow="0" w:firstColumn="1" w:lastColumn="0" w:noHBand="0" w:noVBand="1"/>
       </w:tblPr>
       <w:tblGrid>
-        <w:gridCol w:w="9286"/>
+        <w:gridCol w:w="9050"/>
       </w:tblGrid>
       <w:tr>
         <w:tc>
@@ -12471,7 +12260,6 @@
               </w:rPr>
               <w:t>&lt;</w:t>
             </w:r>
-            <w:proofErr w:type="spellStart"/>
             <w:r>
               <w:rPr>
                 <w:rFonts w:ascii="Consolas" w:hAnsi="Consolas"/>
@@ -12491,7 +12279,6 @@
               </w:rPr>
               <w:t>:CollaborationInfo</w:t>
             </w:r>
-            <w:proofErr w:type="spellEnd"/>
             <w:r>
               <w:rPr>
                 <w:rFonts w:ascii="Consolas" w:hAnsi="Consolas"/>
@@ -12619,7 +12406,6 @@
               </w:rPr>
               <w:t>&lt;</w:t>
             </w:r>
-            <w:proofErr w:type="spellStart"/>
             <w:r>
               <w:rPr>
                 <w:rFonts w:ascii="Consolas" w:hAnsi="Consolas"/>
@@ -12637,17 +12423,7 @@
                 <w:szCs w:val="14"/>
                 <w:shd w:val="clear" w:color="auto" w:fill="EFEFEF"/>
               </w:rPr>
-              <w:t>:Service</w:t>
-            </w:r>
-            <w:proofErr w:type="spellEnd"/>
-            <w:r>
-              <w:rPr>
-                <w:rFonts w:ascii="Consolas" w:hAnsi="Consolas"/>
-                <w:sz w:val="16"/>
-                <w:szCs w:val="14"/>
-                <w:shd w:val="clear" w:color="auto" w:fill="EFEFEF"/>
-              </w:rPr>
-              <w:t xml:space="preserve"> </w:t>
+              <w:t xml:space="preserve">:Service </w:t>
             </w:r>
             <w:r>
               <w:rPr>
@@ -12805,7 +12581,6 @@
               </w:rPr>
               <w:t>&lt;/</w:t>
             </w:r>
-            <w:proofErr w:type="spellStart"/>
             <w:r>
               <w:rPr>
                 <w:rFonts w:ascii="Consolas" w:hAnsi="Consolas"/>
@@ -12825,7 +12600,6 @@
               </w:rPr>
               <w:t>:Action</w:t>
             </w:r>
-            <w:proofErr w:type="spellEnd"/>
             <w:r>
               <w:rPr>
                 <w:rFonts w:ascii="Consolas" w:hAnsi="Consolas"/>
@@ -12856,7 +12630,6 @@
               </w:rPr>
               <w:t>&lt;</w:t>
             </w:r>
-            <w:proofErr w:type="spellStart"/>
             <w:r>
               <w:rPr>
                 <w:rFonts w:ascii="Consolas" w:hAnsi="Consolas"/>
@@ -12876,7 +12649,6 @@
               </w:rPr>
               <w:t>:ConversationId</w:t>
             </w:r>
-            <w:proofErr w:type="spellEnd"/>
             <w:r>
               <w:rPr>
                 <w:rFonts w:ascii="Consolas" w:hAnsi="Consolas"/>
@@ -12906,7 +12678,6 @@
               </w:rPr>
               <w:t>&lt;/</w:t>
             </w:r>
-            <w:proofErr w:type="spellStart"/>
             <w:r>
               <w:rPr>
                 <w:rFonts w:ascii="Consolas" w:hAnsi="Consolas"/>
@@ -12926,7 +12697,6 @@
               </w:rPr>
               <w:t>:ConversationId</w:t>
             </w:r>
-            <w:proofErr w:type="spellEnd"/>
             <w:r>
               <w:rPr>
                 <w:rFonts w:ascii="Consolas" w:hAnsi="Consolas"/>
@@ -12957,7 +12727,6 @@
               </w:rPr>
               <w:t>&lt;/</w:t>
             </w:r>
-            <w:proofErr w:type="spellStart"/>
             <w:r>
               <w:rPr>
                 <w:rFonts w:ascii="Consolas" w:hAnsi="Consolas"/>
@@ -12977,7 +12746,6 @@
               </w:rPr>
               <w:t>:CollaborationInfo</w:t>
             </w:r>
-            <w:proofErr w:type="spellEnd"/>
             <w:r>
               <w:rPr>
                 <w:rFonts w:ascii="Consolas" w:hAnsi="Consolas"/>
@@ -13061,7 +12829,7 @@
         <w:tblLook w:val="04A0" w:firstRow="1" w:lastRow="0" w:firstColumn="1" w:lastColumn="0" w:noHBand="0" w:noVBand="1"/>
       </w:tblPr>
       <w:tblGrid>
-        <w:gridCol w:w="9286"/>
+        <w:gridCol w:w="9050"/>
       </w:tblGrid>
       <w:tr>
         <w:tc>
@@ -13102,7 +12870,6 @@
               </w:rPr>
               <w:t>&lt;</w:t>
             </w:r>
-            <w:proofErr w:type="spellStart"/>
             <w:r>
               <w:rPr>
                 <w:rFonts w:ascii="Consolas" w:hAnsi="Consolas"/>
@@ -13122,7 +12889,6 @@
               </w:rPr>
               <w:t>:CollaborationInfo</w:t>
             </w:r>
-            <w:proofErr w:type="spellEnd"/>
             <w:r>
               <w:rPr>
                 <w:rFonts w:ascii="Consolas" w:hAnsi="Consolas"/>
@@ -13250,7 +13016,6 @@
               </w:rPr>
               <w:t>&lt;</w:t>
             </w:r>
-            <w:proofErr w:type="spellStart"/>
             <w:r>
               <w:rPr>
                 <w:rFonts w:ascii="Consolas" w:hAnsi="Consolas"/>
@@ -13268,17 +13033,7 @@
                 <w:szCs w:val="14"/>
                 <w:shd w:val="clear" w:color="auto" w:fill="EFEFEF"/>
               </w:rPr>
-              <w:t>:Service</w:t>
-            </w:r>
-            <w:proofErr w:type="spellEnd"/>
-            <w:r>
-              <w:rPr>
-                <w:rFonts w:ascii="Consolas" w:hAnsi="Consolas"/>
-                <w:sz w:val="16"/>
-                <w:szCs w:val="14"/>
-                <w:shd w:val="clear" w:color="auto" w:fill="EFEFEF"/>
-              </w:rPr>
-              <w:t xml:space="preserve"> </w:t>
+              <w:t xml:space="preserve">:Service </w:t>
             </w:r>
             <w:r>
               <w:rPr>
@@ -13485,7 +13240,6 @@
               </w:rPr>
               <w:t>&lt;</w:t>
             </w:r>
-            <w:proofErr w:type="spellStart"/>
             <w:r>
               <w:rPr>
                 <w:rFonts w:ascii="Consolas" w:hAnsi="Consolas"/>
@@ -13505,7 +13259,6 @@
               </w:rPr>
               <w:t>:ConversationId</w:t>
             </w:r>
-            <w:proofErr w:type="spellEnd"/>
             <w:r>
               <w:rPr>
                 <w:rFonts w:ascii="Consolas" w:hAnsi="Consolas"/>
@@ -13535,7 +13288,6 @@
               </w:rPr>
               <w:t>&lt;/</w:t>
             </w:r>
-            <w:proofErr w:type="spellStart"/>
             <w:r>
               <w:rPr>
                 <w:rFonts w:ascii="Consolas" w:hAnsi="Consolas"/>
@@ -13555,7 +13307,6 @@
               </w:rPr>
               <w:t>:ConversationId</w:t>
             </w:r>
-            <w:proofErr w:type="spellEnd"/>
             <w:r>
               <w:rPr>
                 <w:rFonts w:ascii="Consolas" w:hAnsi="Consolas"/>
@@ -13586,7 +13337,6 @@
               </w:rPr>
               <w:t>&lt;/</w:t>
             </w:r>
-            <w:proofErr w:type="spellStart"/>
             <w:r>
               <w:rPr>
                 <w:rFonts w:ascii="Consolas" w:hAnsi="Consolas"/>
@@ -13606,7 +13356,6 @@
               </w:rPr>
               <w:t>:CollaborationInfo</w:t>
             </w:r>
-            <w:proofErr w:type="spellEnd"/>
             <w:r>
               <w:rPr>
                 <w:rFonts w:ascii="Consolas" w:hAnsi="Consolas"/>
@@ -13624,10 +13373,10 @@
     <w:p>
       <w:pPr>
         <w:rPr>
-          <w:ins w:id="93" w:author="Author"/>
-        </w:rPr>
-      </w:pPr>
-      <w:ins w:id="94" w:author="Author">
+          <w:ins w:id="108" w:author="Author"/>
+        </w:rPr>
+      </w:pPr>
+      <w:ins w:id="109" w:author="Author">
         <w:r>
           <w:rPr>
             <w:b/>
@@ -13669,11 +13418,11 @@
         <w:tblLook w:val="04A0" w:firstRow="1" w:lastRow="0" w:firstColumn="1" w:lastColumn="0" w:noHBand="0" w:noVBand="1"/>
       </w:tblPr>
       <w:tblGrid>
-        <w:gridCol w:w="9286"/>
+        <w:gridCol w:w="9050"/>
       </w:tblGrid>
       <w:tr>
         <w:trPr>
-          <w:ins w:id="95" w:author="Author"/>
+          <w:ins w:id="110" w:author="Author"/>
         </w:trPr>
         <w:tc>
           <w:tcPr>
@@ -13696,7 +13445,7 @@
             <w:pPr>
               <w:spacing w:before="0" w:line="240" w:lineRule="auto"/>
               <w:rPr>
-                <w:ins w:id="96" w:author="Author"/>
+                <w:ins w:id="111" w:author="Author"/>
                 <w:rFonts w:ascii="Consolas" w:hAnsi="Consolas"/>
                 <w:color w:val="000000"/>
                 <w:sz w:val="16"/>
@@ -13704,7 +13453,7 @@
                 <w:shd w:val="clear" w:color="auto" w:fill="EFEFEF"/>
               </w:rPr>
             </w:pPr>
-            <w:ins w:id="97" w:author="Author">
+            <w:ins w:id="112" w:author="Author">
               <w:r>
                 <w:rPr>
                   <w:rFonts w:ascii="Consolas" w:hAnsi="Consolas"/>
@@ -13715,7 +13464,6 @@
                 </w:rPr>
                 <w:t>&lt;</w:t>
               </w:r>
-              <w:proofErr w:type="spellStart"/>
               <w:r>
                 <w:rPr>
                   <w:rFonts w:ascii="Consolas" w:hAnsi="Consolas"/>
@@ -13726,7 +13474,6 @@
                 </w:rPr>
                 <w:t>eb:CollaborationInfo</w:t>
               </w:r>
-              <w:proofErr w:type="spellEnd"/>
               <w:r>
                 <w:rPr>
                   <w:rFonts w:ascii="Consolas" w:hAnsi="Consolas"/>
@@ -13839,7 +13586,6 @@
                 </w:rPr>
                 <w:t>&lt;</w:t>
               </w:r>
-              <w:proofErr w:type="spellStart"/>
               <w:r>
                 <w:rPr>
                   <w:rFonts w:ascii="Consolas" w:hAnsi="Consolas"/>
@@ -13848,18 +13594,7 @@
                   <w:szCs w:val="14"/>
                   <w:shd w:val="clear" w:color="auto" w:fill="EFEFEF"/>
                 </w:rPr>
-                <w:t>eb:Service</w:t>
-              </w:r>
-              <w:proofErr w:type="spellEnd"/>
-              <w:r>
-                <w:rPr>
-                  <w:rFonts w:ascii="Consolas" w:hAnsi="Consolas"/>
-                  <w:color w:val="000000"/>
-                  <w:sz w:val="16"/>
-                  <w:szCs w:val="14"/>
-                  <w:shd w:val="clear" w:color="auto" w:fill="EFEFEF"/>
-                </w:rPr>
-                <w:t xml:space="preserve"> type="cenbii-procid-ubl"</w:t>
+                <w:t>eb:Service type="cenbii-procid-ubl"</w:t>
               </w:r>
               <w:r>
                 <w:rPr>
@@ -13995,7 +13730,6 @@
                 </w:rPr>
                 <w:t>&lt;/</w:t>
               </w:r>
-              <w:proofErr w:type="spellStart"/>
               <w:r>
                 <w:rPr>
                   <w:rFonts w:ascii="Consolas" w:hAnsi="Consolas"/>
@@ -14006,7 +13740,6 @@
                 </w:rPr>
                 <w:t>eb:Action</w:t>
               </w:r>
-              <w:proofErr w:type="spellEnd"/>
               <w:r>
                 <w:rPr>
                   <w:rFonts w:ascii="Consolas" w:hAnsi="Consolas"/>
@@ -14038,7 +13771,6 @@
                 </w:rPr>
                 <w:t>&lt;</w:t>
               </w:r>
-              <w:proofErr w:type="spellStart"/>
               <w:r>
                 <w:rPr>
                   <w:rFonts w:ascii="Consolas" w:hAnsi="Consolas"/>
@@ -14049,7 +13781,6 @@
                 </w:rPr>
                 <w:t>eb:ConversationId</w:t>
               </w:r>
-              <w:proofErr w:type="spellEnd"/>
               <w:r>
                 <w:rPr>
                   <w:rFonts w:ascii="Consolas" w:hAnsi="Consolas"/>
@@ -14080,7 +13811,6 @@
                 </w:rPr>
                 <w:t>&lt;/</w:t>
               </w:r>
-              <w:proofErr w:type="spellStart"/>
               <w:r>
                 <w:rPr>
                   <w:rFonts w:ascii="Consolas" w:hAnsi="Consolas"/>
@@ -14091,7 +13821,6 @@
                 </w:rPr>
                 <w:t>eb:ConversationId</w:t>
               </w:r>
-              <w:proofErr w:type="spellEnd"/>
               <w:r>
                 <w:rPr>
                   <w:rFonts w:ascii="Consolas" w:hAnsi="Consolas"/>
@@ -14123,7 +13852,6 @@
                 </w:rPr>
                 <w:t>&lt;/</w:t>
               </w:r>
-              <w:proofErr w:type="spellStart"/>
               <w:r>
                 <w:rPr>
                   <w:rFonts w:ascii="Consolas" w:hAnsi="Consolas"/>
@@ -14134,7 +13862,6 @@
                 </w:rPr>
                 <w:t>eb:CollaborationInfo</w:t>
               </w:r>
-              <w:proofErr w:type="spellEnd"/>
               <w:r>
                 <w:rPr>
                   <w:rFonts w:ascii="Consolas" w:hAnsi="Consolas"/>
@@ -14153,38 +13880,20 @@
     <w:p>
       <w:pPr>
         <w:rPr>
-          <w:ins w:id="98" w:author="Author"/>
+          <w:ins w:id="113" w:author="Author"/>
           <w:b/>
           <w:bCs/>
         </w:rPr>
       </w:pPr>
     </w:p>
     <w:p>
-      <w:proofErr w:type="spellStart"/>
       <w:r>
         <w:rPr>
           <w:b/>
           <w:bCs/>
         </w:rPr>
-        <w:t>ebMS</w:t>
-      </w:r>
-      <w:proofErr w:type="spellEnd"/>
-      <w:r>
-        <w:rPr>
-          <w:b/>
-          <w:bCs/>
-        </w:rPr>
-        <w:t xml:space="preserve">/AS4 message header for </w:t>
-      </w:r>
-      <w:proofErr w:type="spellStart"/>
-      <w:r>
-        <w:rPr>
-          <w:b/>
-          <w:bCs/>
-        </w:rPr>
-        <w:t>MessageLevelResponse</w:t>
-      </w:r>
-      <w:proofErr w:type="spellEnd"/>
+        <w:t>ebMS/AS4 message header for MessageLevelResponse</w:t>
+      </w:r>
     </w:p>
     <w:tbl>
       <w:tblPr>
@@ -14196,7 +13905,7 @@
         <w:tblLook w:val="04A0" w:firstRow="1" w:lastRow="0" w:firstColumn="1" w:lastColumn="0" w:noHBand="0" w:noVBand="1"/>
       </w:tblPr>
       <w:tblGrid>
-        <w:gridCol w:w="9286"/>
+        <w:gridCol w:w="9050"/>
       </w:tblGrid>
       <w:tr>
         <w:tc>
@@ -14237,7 +13946,6 @@
               </w:rPr>
               <w:t>&lt;</w:t>
             </w:r>
-            <w:proofErr w:type="spellStart"/>
             <w:r>
               <w:rPr>
                 <w:rFonts w:ascii="Consolas" w:hAnsi="Consolas"/>
@@ -14257,7 +13965,6 @@
               </w:rPr>
               <w:t>:CollaborationInfo</w:t>
             </w:r>
-            <w:proofErr w:type="spellEnd"/>
             <w:r>
               <w:rPr>
                 <w:rFonts w:ascii="Consolas" w:hAnsi="Consolas"/>
@@ -14385,7 +14092,6 @@
               </w:rPr>
               <w:t>&lt;</w:t>
             </w:r>
-            <w:proofErr w:type="spellStart"/>
             <w:r>
               <w:rPr>
                 <w:rFonts w:ascii="Consolas" w:hAnsi="Consolas"/>
@@ -14403,17 +14109,7 @@
                 <w:szCs w:val="14"/>
                 <w:shd w:val="clear" w:color="auto" w:fill="EFEFEF"/>
               </w:rPr>
-              <w:t>:Service</w:t>
-            </w:r>
-            <w:proofErr w:type="spellEnd"/>
-            <w:r>
-              <w:rPr>
-                <w:rFonts w:ascii="Consolas" w:hAnsi="Consolas"/>
-                <w:sz w:val="16"/>
-                <w:szCs w:val="14"/>
-                <w:shd w:val="clear" w:color="auto" w:fill="EFEFEF"/>
-              </w:rPr>
-              <w:t xml:space="preserve"> </w:t>
+              <w:t xml:space="preserve">:Service </w:t>
             </w:r>
             <w:r>
               <w:rPr>
@@ -14627,7 +14323,6 @@
               </w:rPr>
               <w:t>&lt;</w:t>
             </w:r>
-            <w:proofErr w:type="spellStart"/>
             <w:r>
               <w:rPr>
                 <w:rFonts w:ascii="Consolas" w:hAnsi="Consolas"/>
@@ -14647,7 +14342,6 @@
               </w:rPr>
               <w:t>:ConversationId</w:t>
             </w:r>
-            <w:proofErr w:type="spellEnd"/>
             <w:r>
               <w:rPr>
                 <w:rFonts w:ascii="Consolas" w:hAnsi="Consolas"/>
@@ -14677,7 +14371,6 @@
               </w:rPr>
               <w:t>&lt;/</w:t>
             </w:r>
-            <w:proofErr w:type="spellStart"/>
             <w:r>
               <w:rPr>
                 <w:rFonts w:ascii="Consolas" w:hAnsi="Consolas"/>
@@ -14697,7 +14390,6 @@
               </w:rPr>
               <w:t>:ConversationId</w:t>
             </w:r>
-            <w:proofErr w:type="spellEnd"/>
             <w:r>
               <w:rPr>
                 <w:rFonts w:ascii="Consolas" w:hAnsi="Consolas"/>
@@ -14728,7 +14420,6 @@
               </w:rPr>
               <w:t>&lt;/</w:t>
             </w:r>
-            <w:proofErr w:type="spellStart"/>
             <w:r>
               <w:rPr>
                 <w:rFonts w:ascii="Consolas" w:hAnsi="Consolas"/>
@@ -14748,7 +14439,6 @@
               </w:rPr>
               <w:t>:CollaborationInfo</w:t>
             </w:r>
-            <w:proofErr w:type="spellEnd"/>
             <w:r>
               <w:rPr>
                 <w:rFonts w:ascii="Consolas" w:hAnsi="Consolas"/>
@@ -14779,7 +14469,7 @@
       <w:r>
         <w:t xml:space="preserve"> </w:t>
       </w:r>
-      <w:hyperlink r:id="rId31" w:history="1">
+      <w:hyperlink r:id="rId34" w:history="1">
         <w:r>
           <w:rPr>
             <w:rStyle w:val="Hyperlink"/>
@@ -14829,7 +14519,7 @@
         <w:tblLook w:val="04A0" w:firstRow="1" w:lastRow="0" w:firstColumn="1" w:lastColumn="0" w:noHBand="0" w:noVBand="1"/>
       </w:tblPr>
       <w:tblGrid>
-        <w:gridCol w:w="9080"/>
+        <w:gridCol w:w="9060"/>
       </w:tblGrid>
       <w:tr>
         <w:tc>
@@ -14851,25 +14541,7 @@
                 <w:sz w:val="16"/>
                 <w:szCs w:val="16"/>
               </w:rPr>
-              <w:t>&lt;</w:t>
-            </w:r>
-            <w:proofErr w:type="spellStart"/>
-            <w:r>
-              <w:rPr>
-                <w:rFonts w:ascii="Consolas" w:hAnsi="Consolas" w:cs="Consolas"/>
-                <w:sz w:val="16"/>
-                <w:szCs w:val="16"/>
-              </w:rPr>
-              <w:t>StandardBusinessDocumentHeader</w:t>
-            </w:r>
-            <w:proofErr w:type="spellEnd"/>
-            <w:r>
-              <w:rPr>
-                <w:rFonts w:ascii="Consolas" w:hAnsi="Consolas" w:cs="Consolas"/>
-                <w:sz w:val="16"/>
-                <w:szCs w:val="16"/>
-              </w:rPr>
-              <w:t>&gt;</w:t>
+              <w:t>&lt;StandardBusinessDocumentHeader&gt;</w:t>
             </w:r>
           </w:p>
           <w:p>
@@ -14888,43 +14560,7 @@
                 <w:sz w:val="16"/>
                 <w:szCs w:val="16"/>
               </w:rPr>
-              <w:t>&lt;</w:t>
-            </w:r>
-            <w:proofErr w:type="spellStart"/>
-            <w:r>
-              <w:rPr>
-                <w:rFonts w:ascii="Consolas" w:hAnsi="Consolas" w:cs="Consolas"/>
-                <w:sz w:val="16"/>
-                <w:szCs w:val="16"/>
-              </w:rPr>
-              <w:t>HeaderVersion</w:t>
-            </w:r>
-            <w:proofErr w:type="spellEnd"/>
-            <w:r>
-              <w:rPr>
-                <w:rFonts w:ascii="Consolas" w:hAnsi="Consolas" w:cs="Consolas"/>
-                <w:sz w:val="16"/>
-                <w:szCs w:val="16"/>
-              </w:rPr>
-              <w:t>&gt;1.0&lt;/</w:t>
-            </w:r>
-            <w:proofErr w:type="spellStart"/>
-            <w:r>
-              <w:rPr>
-                <w:rFonts w:ascii="Consolas" w:hAnsi="Consolas" w:cs="Consolas"/>
-                <w:sz w:val="16"/>
-                <w:szCs w:val="16"/>
-              </w:rPr>
-              <w:t>HeaderVersion</w:t>
-            </w:r>
-            <w:proofErr w:type="spellEnd"/>
-            <w:r>
-              <w:rPr>
-                <w:rFonts w:ascii="Consolas" w:hAnsi="Consolas" w:cs="Consolas"/>
-                <w:sz w:val="16"/>
-                <w:szCs w:val="16"/>
-              </w:rPr>
-              <w:t>&gt;</w:t>
+              <w:t>&lt;HeaderVersion&gt;1.0&lt;/HeaderVersion&gt;</w:t>
             </w:r>
           </w:p>
           <w:p>
@@ -15163,25 +14799,7 @@
                 <w:sz w:val="16"/>
                 <w:szCs w:val="16"/>
               </w:rPr>
-              <w:t>&lt;</w:t>
-            </w:r>
-            <w:proofErr w:type="spellStart"/>
-            <w:r>
-              <w:rPr>
-                <w:rFonts w:ascii="Consolas" w:hAnsi="Consolas" w:cs="Consolas"/>
-                <w:sz w:val="16"/>
-                <w:szCs w:val="16"/>
-              </w:rPr>
-              <w:t>DocumentIdentification</w:t>
-            </w:r>
-            <w:proofErr w:type="spellEnd"/>
-            <w:r>
-              <w:rPr>
-                <w:rFonts w:ascii="Consolas" w:hAnsi="Consolas" w:cs="Consolas"/>
-                <w:sz w:val="16"/>
-                <w:szCs w:val="16"/>
-              </w:rPr>
-              <w:t>&gt;</w:t>
+              <w:t>&lt;DocumentIdentification&gt;</w:t>
             </w:r>
           </w:p>
           <w:p>
@@ -15219,43 +14837,7 @@
                 <w:sz w:val="16"/>
                 <w:szCs w:val="16"/>
               </w:rPr>
-              <w:t>&lt;</w:t>
-            </w:r>
-            <w:proofErr w:type="spellStart"/>
-            <w:r>
-              <w:rPr>
-                <w:rFonts w:ascii="Consolas" w:hAnsi="Consolas" w:cs="Consolas"/>
-                <w:sz w:val="16"/>
-                <w:szCs w:val="16"/>
-              </w:rPr>
-              <w:t>TypeVersion</w:t>
-            </w:r>
-            <w:proofErr w:type="spellEnd"/>
-            <w:r>
-              <w:rPr>
-                <w:rFonts w:ascii="Consolas" w:hAnsi="Consolas" w:cs="Consolas"/>
-                <w:sz w:val="16"/>
-                <w:szCs w:val="16"/>
-              </w:rPr>
-              <w:t>&gt;2.1&lt;/</w:t>
-            </w:r>
-            <w:proofErr w:type="spellStart"/>
-            <w:r>
-              <w:rPr>
-                <w:rFonts w:ascii="Consolas" w:hAnsi="Consolas" w:cs="Consolas"/>
-                <w:sz w:val="16"/>
-                <w:szCs w:val="16"/>
-              </w:rPr>
-              <w:t>TypeVersion</w:t>
-            </w:r>
-            <w:proofErr w:type="spellEnd"/>
-            <w:r>
-              <w:rPr>
-                <w:rFonts w:ascii="Consolas" w:hAnsi="Consolas" w:cs="Consolas"/>
-                <w:sz w:val="16"/>
-                <w:szCs w:val="16"/>
-              </w:rPr>
-              <w:t>&gt;</w:t>
+              <w:t>&lt;TypeVersion&gt;2.1&lt;/TypeVersion&gt;</w:t>
             </w:r>
           </w:p>
           <w:p>
@@ -15312,43 +14894,7 @@
                 <w:sz w:val="16"/>
                 <w:szCs w:val="16"/>
               </w:rPr>
-              <w:t>&lt;</w:t>
-            </w:r>
-            <w:proofErr w:type="spellStart"/>
-            <w:r>
-              <w:rPr>
-                <w:rFonts w:ascii="Consolas" w:hAnsi="Consolas" w:cs="Consolas"/>
-                <w:sz w:val="16"/>
-                <w:szCs w:val="16"/>
-              </w:rPr>
-              <w:t>CreationDateAndTime</w:t>
-            </w:r>
-            <w:proofErr w:type="spellEnd"/>
-            <w:r>
-              <w:rPr>
-                <w:rFonts w:ascii="Consolas" w:hAnsi="Consolas" w:cs="Consolas"/>
-                <w:sz w:val="16"/>
-                <w:szCs w:val="16"/>
-              </w:rPr>
-              <w:t>&gt;2020-04-20T11:07:33&lt;/</w:t>
-            </w:r>
-            <w:proofErr w:type="spellStart"/>
-            <w:r>
-              <w:rPr>
-                <w:rFonts w:ascii="Consolas" w:hAnsi="Consolas" w:cs="Consolas"/>
-                <w:sz w:val="16"/>
-                <w:szCs w:val="16"/>
-              </w:rPr>
-              <w:t>CreationDateAndTime</w:t>
-            </w:r>
-            <w:proofErr w:type="spellEnd"/>
-            <w:r>
-              <w:rPr>
-                <w:rFonts w:ascii="Consolas" w:hAnsi="Consolas" w:cs="Consolas"/>
-                <w:sz w:val="16"/>
-                <w:szCs w:val="16"/>
-              </w:rPr>
-              <w:t>&gt;</w:t>
+              <w:t>&lt;CreationDateAndTime&gt;2020-04-20T11:07:33&lt;/CreationDateAndTime&gt;</w:t>
             </w:r>
           </w:p>
           <w:p>
@@ -15367,25 +14913,7 @@
                 <w:sz w:val="16"/>
                 <w:szCs w:val="16"/>
               </w:rPr>
-              <w:t>&lt;/</w:t>
-            </w:r>
-            <w:proofErr w:type="spellStart"/>
-            <w:r>
-              <w:rPr>
-                <w:rFonts w:ascii="Consolas" w:hAnsi="Consolas" w:cs="Consolas"/>
-                <w:sz w:val="16"/>
-                <w:szCs w:val="16"/>
-              </w:rPr>
-              <w:t>DocumentIdentification</w:t>
-            </w:r>
-            <w:proofErr w:type="spellEnd"/>
-            <w:r>
-              <w:rPr>
-                <w:rFonts w:ascii="Consolas" w:hAnsi="Consolas" w:cs="Consolas"/>
-                <w:sz w:val="16"/>
-                <w:szCs w:val="16"/>
-              </w:rPr>
-              <w:t>&gt;</w:t>
+              <w:t>&lt;/DocumentIdentification&gt;</w:t>
             </w:r>
           </w:p>
           <w:p>
@@ -15497,25 +15025,7 @@
                 <w:sz w:val="16"/>
                 <w:szCs w:val="16"/>
               </w:rPr>
-              <w:t>&lt;Identifier&gt;</w:t>
-            </w:r>
-            <w:proofErr w:type="spellStart"/>
-            <w:r>
-              <w:rPr>
-                <w:rFonts w:ascii="Consolas" w:hAnsi="Consolas" w:cs="Consolas"/>
-                <w:sz w:val="16"/>
-                <w:szCs w:val="16"/>
-              </w:rPr>
-              <w:t>busdox-docid-qns</w:t>
-            </w:r>
-            <w:proofErr w:type="spellEnd"/>
-            <w:r>
-              <w:rPr>
-                <w:rFonts w:ascii="Consolas" w:hAnsi="Consolas" w:cs="Consolas"/>
-                <w:sz w:val="16"/>
-                <w:szCs w:val="16"/>
-              </w:rPr>
-              <w:t>&lt;/Identifier&gt;</w:t>
+              <w:t>&lt;Identifier&gt;busdox-docid-qns&lt;/Identifier&gt;</w:t>
             </w:r>
           </w:p>
           <w:p>
@@ -15666,25 +15176,7 @@
                 <w:sz w:val="16"/>
                 <w:szCs w:val="16"/>
               </w:rPr>
-              <w:t>&lt;/</w:t>
-            </w:r>
-            <w:proofErr w:type="spellStart"/>
-            <w:r>
-              <w:rPr>
-                <w:rFonts w:ascii="Consolas" w:hAnsi="Consolas" w:cs="Consolas"/>
-                <w:sz w:val="16"/>
-                <w:szCs w:val="16"/>
-              </w:rPr>
-              <w:t>StandardBusinessDocumentHeader</w:t>
-            </w:r>
-            <w:proofErr w:type="spellEnd"/>
-            <w:r>
-              <w:rPr>
-                <w:rFonts w:ascii="Consolas" w:hAnsi="Consolas" w:cs="Consolas"/>
-                <w:sz w:val="16"/>
-                <w:szCs w:val="16"/>
-              </w:rPr>
-              <w:t>&gt;</w:t>
+              <w:t>&lt;/StandardBusinessDocumentHeader&gt;</w:t>
             </w:r>
           </w:p>
           <w:p>
@@ -16248,7 +15740,7 @@
             <w:r>
               <w:t xml:space="preserve"> governed by </w:t>
             </w:r>
-            <w:hyperlink r:id="rId32" w:history="1">
+            <w:hyperlink r:id="rId35" w:history="1">
               <w:r>
                 <w:rPr>
                   <w:rStyle w:val="Hyperlink"/>
@@ -16286,8 +15778,8 @@
         <w:tblLook w:val="0620" w:firstRow="1" w:lastRow="0" w:firstColumn="0" w:lastColumn="0" w:noHBand="1" w:noVBand="1"/>
       </w:tblPr>
       <w:tblGrid>
-        <w:gridCol w:w="4643"/>
-        <w:gridCol w:w="4643"/>
+        <w:gridCol w:w="4457"/>
+        <w:gridCol w:w="4603"/>
       </w:tblGrid>
       <w:tr>
         <w:trPr>
@@ -16360,7 +15852,7 @@
                 <w:rFonts w:cstheme="minorHAnsi"/>
               </w:rPr>
             </w:pPr>
-            <w:hyperlink r:id="rId33" w:history="1">
+            <w:hyperlink r:id="rId36" w:history="1">
               <w:r>
                 <w:rPr>
                   <w:rStyle w:val="Hyperlink"/>
@@ -16376,21 +15868,13 @@
                 <w:rFonts w:cstheme="minorHAnsi"/>
               </w:rPr>
             </w:pPr>
-            <w:hyperlink r:id="rId34" w:history="1">
+            <w:hyperlink r:id="rId37" w:history="1">
               <w:r>
                 <w:rPr>
                   <w:rStyle w:val="Hyperlink"/>
                 </w:rPr>
-                <w:t xml:space="preserve">Library - </w:t>
+                <w:t>Library - OpenPeppol</w:t>
               </w:r>
-              <w:proofErr w:type="spellStart"/>
-              <w:r>
-                <w:rPr>
-                  <w:rStyle w:val="Hyperlink"/>
-                </w:rPr>
-                <w:t>OpenPeppol</w:t>
-              </w:r>
-              <w:proofErr w:type="spellEnd"/>
             </w:hyperlink>
           </w:p>
         </w:tc>
@@ -16424,7 +15908,7 @@
                 <w:rFonts w:cstheme="minorHAnsi"/>
               </w:rPr>
             </w:pPr>
-            <w:hyperlink r:id="rId35" w:history="1">
+            <w:hyperlink r:id="rId38" w:history="1">
               <w:r>
                 <w:rPr>
                   <w:rStyle w:val="Hyperlink"/>
@@ -16478,7 +15962,7 @@
                 <w:u w:val="single"/>
               </w:rPr>
             </w:pPr>
-            <w:hyperlink r:id="rId36" w:history="1">
+            <w:hyperlink r:id="rId39" w:history="1">
               <w:r>
                 <w:rPr>
                   <w:rStyle w:val="Hyperlink"/>
@@ -16721,7 +16205,7 @@
             <w:r>
               <w:t xml:space="preserve">Section 4.9, </w:t>
             </w:r>
-            <w:hyperlink r:id="rId37" w:anchor="_service_action_and_role" w:history="1">
+            <w:hyperlink r:id="rId40" w:anchor="_service_action_and_role" w:history="1">
               <w:r>
                 <w:rPr>
                   <w:rStyle w:val="Hyperlink"/>
@@ -16732,7 +16216,7 @@
             <w:r>
               <w:t xml:space="preserve"> and Section 4.2.6, </w:t>
             </w:r>
-            <w:hyperlink r:id="rId38" w:history="1">
+            <w:hyperlink r:id="rId41" w:history="1">
               <w:r>
                 <w:rPr>
                   <w:rStyle w:val="Hyperlink"/>
@@ -16771,17 +16255,9 @@
               </w:r>
             </w:hyperlink>
             <w:r>
-              <w:t xml:space="preserve">, supported by the </w:t>
-            </w:r>
-            <w:proofErr w:type="spellStart"/>
-            <w:r>
-              <w:t>xsd</w:t>
-            </w:r>
-            <w:proofErr w:type="spellEnd"/>
-            <w:r>
-              <w:t xml:space="preserve"> referenced in </w:t>
-            </w:r>
-            <w:hyperlink r:id="rId39" w:anchor="_footnotedef_1" w:history="1">
+              <w:t xml:space="preserve">, supported by the xsd referenced in </w:t>
+            </w:r>
+            <w:hyperlink r:id="rId42" w:anchor="_footnotedef_1" w:history="1">
               <w:r>
                 <w:rPr>
                   <w:rStyle w:val="Hyperlink"/>
@@ -17030,28 +16506,19 @@
               </w:rPr>
               <w:t xml:space="preserve"> </w:t>
             </w:r>
-            <w:proofErr w:type="spellStart"/>
             <w:r>
               <w:rPr>
                 <w:rFonts w:ascii="Arial" w:hAnsi="Arial" w:cs="Arial"/>
                 <w:color w:val="000000"/>
               </w:rPr>
-              <w:t>ebMS</w:t>
-            </w:r>
-            <w:proofErr w:type="spellEnd"/>
-            <w:r>
-              <w:rPr>
-                <w:rFonts w:ascii="Arial" w:hAnsi="Arial" w:cs="Arial"/>
-                <w:color w:val="000000"/>
-              </w:rPr>
-              <w:t>/AS4 – Document related fields</w:t>
+              <w:t>ebMS/AS4 – Document related fields</w:t>
             </w:r>
           </w:p>
         </w:tc>
       </w:tr>
       <w:tr>
         <w:trPr>
-          <w:ins w:id="99" w:author="Author"/>
+          <w:ins w:id="114" w:author="Author"/>
         </w:trPr>
         <w:tc>
           <w:tcPr>
@@ -17066,10 +16533,10 @@
             <w:pPr>
               <w:pStyle w:val="Tabletext"/>
               <w:rPr>
-                <w:ins w:id="100" w:author="Author"/>
+                <w:ins w:id="115" w:author="Author"/>
               </w:rPr>
             </w:pPr>
-            <w:ins w:id="101" w:author="Author">
+            <w:ins w:id="116" w:author="Author">
               <w:r>
                 <w:t>1.1.3</w:t>
               </w:r>
@@ -17084,10 +16551,10 @@
             <w:pPr>
               <w:pStyle w:val="Tabletext"/>
               <w:rPr>
-                <w:ins w:id="102" w:author="Author"/>
+                <w:ins w:id="117" w:author="Author"/>
               </w:rPr>
             </w:pPr>
-            <w:ins w:id="103" w:author="Author">
+            <w:ins w:id="118" w:author="Author">
               <w:r>
                 <w:t>12 November 2023</w:t>
               </w:r>
@@ -17106,12 +16573,12 @@
             <w:pPr>
               <w:pStyle w:val="Tabletext"/>
               <w:rPr>
-                <w:ins w:id="104" w:author="Author"/>
+                <w:ins w:id="119" w:author="Author"/>
                 <w:rFonts w:ascii="Arial" w:hAnsi="Arial" w:cs="Arial"/>
                 <w:color w:val="000000"/>
               </w:rPr>
             </w:pPr>
-            <w:ins w:id="105" w:author="Author">
+            <w:ins w:id="120" w:author="Author">
               <w:r>
                 <w:rPr>
                   <w:rFonts w:ascii="Arial" w:hAnsi="Arial" w:cs="Arial"/>
@@ -17140,46 +16607,18 @@
                 </w:rPr>
                 <w:t xml:space="preserve"> ‘</w:t>
               </w:r>
-              <w:proofErr w:type="spellStart"/>
               <w:r>
                 <w:rPr>
                   <w:rFonts w:ascii="Arial" w:hAnsi="Arial" w:cs="Arial"/>
                   <w:color w:val="000000"/>
-                  <w:rPrChange w:id="106" w:author="Author">
+                  <w:rPrChange w:id="121" w:author="Author">
                     <w:rPr>
                       <w:rFonts w:ascii="Consolas" w:hAnsi="Consolas"/>
                       <w:color w:val="525252"/>
                     </w:rPr>
                   </w:rPrChange>
                 </w:rPr>
-                <w:t>peppol</w:t>
-              </w:r>
-              <w:proofErr w:type="spellEnd"/>
-              <w:r>
-                <w:rPr>
-                  <w:rFonts w:ascii="Arial" w:hAnsi="Arial" w:cs="Arial"/>
-                  <w:color w:val="000000"/>
-                  <w:rPrChange w:id="107" w:author="Author">
-                    <w:rPr>
-                      <w:rFonts w:ascii="Consolas" w:hAnsi="Consolas"/>
-                      <w:color w:val="525252"/>
-                    </w:rPr>
-                  </w:rPrChange>
-                </w:rPr>
-                <w:t>-doctype-wildcard</w:t>
-              </w:r>
-              <w:r>
-                <w:rPr>
-                  <w:rFonts w:ascii="Arial" w:hAnsi="Arial" w:cs="Arial"/>
-                  <w:color w:val="000000"/>
-                  <w:rPrChange w:id="108" w:author="Author">
-                    <w:rPr>
-                      <w:rFonts w:ascii="Consolas" w:hAnsi="Consolas"/>
-                      <w:color w:val="525252"/>
-                    </w:rPr>
-                  </w:rPrChange>
-                </w:rPr>
-                <w:t>’ added to</w:t>
+                <w:t>peppol-doctype-wildcard’ added to</w:t>
               </w:r>
               <w:r>
                 <w:rPr>
@@ -17217,11 +16656,11 @@
     <w:p/>
     <w:p/>
     <w:sectPr>
-      <w:headerReference w:type="even" r:id="rId40"/>
-      <w:headerReference w:type="default" r:id="rId41"/>
-      <w:footerReference w:type="default" r:id="rId42"/>
-      <w:headerReference w:type="first" r:id="rId43"/>
-      <w:footerReference w:type="first" r:id="rId44"/>
+      <w:headerReference w:type="even" r:id="rId43"/>
+      <w:headerReference w:type="default" r:id="rId44"/>
+      <w:footerReference w:type="default" r:id="rId45"/>
+      <w:headerReference w:type="first" r:id="rId46"/>
+      <w:footerReference w:type="first" r:id="rId47"/>
       <w:pgSz w:w="11906" w:h="16838" w:code="9"/>
       <w:pgMar w:top="1418" w:right="1418" w:bottom="1418" w:left="1418" w:header="397" w:footer="454" w:gutter="0"/>
       <w:cols w:space="720"/>
@@ -17230,6 +16669,39 @@
     </w:sectPr>
   </w:body>
 </w:document>
+</file>
+
+<file path=word/comments.xml><?xml version="1.0" encoding="utf-8"?>
+<w:comments xmlns:wpc="http://schemas.microsoft.com/office/word/2010/wordprocessingCanvas" xmlns:cx="http://schemas.microsoft.com/office/drawing/2014/chartex" xmlns:cx1="http://schemas.microsoft.com/office/drawing/2015/9/8/chartex" xmlns:cx2="http://schemas.microsoft.com/office/drawing/2015/10/21/chartex" xmlns:cx3="http://schemas.microsoft.com/office/drawing/2016/5/9/chartex" xmlns:cx4="http://schemas.microsoft.com/office/drawing/2016/5/10/chartex" xmlns:cx5="http://schemas.microsoft.com/office/drawing/2016/5/11/chartex" xmlns:cx6="http://schemas.microsoft.com/office/drawing/2016/5/12/chartex" xmlns:cx7="http://schemas.microsoft.com/office/drawing/2016/5/13/chartex" xmlns:cx8="http://schemas.microsoft.com/office/drawing/2016/5/14/chartex" xmlns:mc="http://schemas.openxmlformats.org/markup-compatibility/2006" xmlns:aink="http://schemas.microsoft.com/office/drawing/2016/ink" xmlns:am3d="http://schemas.microsoft.com/office/drawing/2017/model3d" xmlns:o="urn:schemas-microsoft-com:office:office" xmlns:oel="http://schemas.microsoft.com/office/2019/extlst" xmlns:r="http://schemas.openxmlformats.org/officeDocument/2006/relationships" xmlns:m="http://schemas.openxmlformats.org/officeDocument/2006/math" xmlns:v="urn:schemas-microsoft-com:vml" xmlns:wp14="http://schemas.microsoft.com/office/word/2010/wordprocessingDrawing" xmlns:wp="http://schemas.openxmlformats.org/drawingml/2006/wordprocessingDrawing" xmlns:w10="urn:schemas-microsoft-com:office:word" xmlns:w="http://schemas.openxmlformats.org/wordprocessingml/2006/main" xmlns:w14="http://schemas.microsoft.com/office/word/2010/wordml" xmlns:w15="http://schemas.microsoft.com/office/word/2012/wordml" xmlns:w16cex="http://schemas.microsoft.com/office/word/2018/wordml/cex" xmlns:w16cid="http://schemas.microsoft.com/office/word/2016/wordml/cid" xmlns:w16="http://schemas.microsoft.com/office/word/2018/wordml" xmlns:w16sdtdh="http://schemas.microsoft.com/office/word/2020/wordml/sdtdatahash" xmlns:w16se="http://schemas.microsoft.com/office/word/2015/wordml/symex" xmlns:wpg="http://schemas.microsoft.com/office/word/2010/wordprocessingGroup" xmlns:wpi="http://schemas.microsoft.com/office/word/2010/wordprocessingInk" xmlns:wne="http://schemas.microsoft.com/office/word/2006/wordml" xmlns:wps="http://schemas.microsoft.com/office/word/2010/wordprocessingShape" mc:Ignorable="w14 w15 w16se w16cid w16 w16cex w16sdtdh wp14">
+  <w:comment w:id="55" w:author="Author" w:initials="A">
+    <w:p>
+      <w:pPr>
+        <w:pStyle w:val="CommentText"/>
+      </w:pPr>
+      <w:r>
+        <w:rPr>
+          <w:rStyle w:val="CommentReference"/>
+        </w:rPr>
+        <w:annotationRef/>
+      </w:r>
+      <w:r>
+        <w:t>Including ‘*’?</w:t>
+      </w:r>
+    </w:p>
+  </w:comment>
+</w:comments>
+</file>
+
+<file path=word/commentsExtended.xml><?xml version="1.0" encoding="utf-8"?>
+<w15:commentsEx xmlns:wpc="http://schemas.microsoft.com/office/word/2010/wordprocessingCanvas" xmlns:cx="http://schemas.microsoft.com/office/drawing/2014/chartex" xmlns:cx1="http://schemas.microsoft.com/office/drawing/2015/9/8/chartex" xmlns:cx2="http://schemas.microsoft.com/office/drawing/2015/10/21/chartex" xmlns:cx3="http://schemas.microsoft.com/office/drawing/2016/5/9/chartex" xmlns:cx4="http://schemas.microsoft.com/office/drawing/2016/5/10/chartex" xmlns:cx5="http://schemas.microsoft.com/office/drawing/2016/5/11/chartex" xmlns:cx6="http://schemas.microsoft.com/office/drawing/2016/5/12/chartex" xmlns:cx7="http://schemas.microsoft.com/office/drawing/2016/5/13/chartex" xmlns:cx8="http://schemas.microsoft.com/office/drawing/2016/5/14/chartex" xmlns:mc="http://schemas.openxmlformats.org/markup-compatibility/2006" xmlns:aink="http://schemas.microsoft.com/office/drawing/2016/ink" xmlns:am3d="http://schemas.microsoft.com/office/drawing/2017/model3d" xmlns:o="urn:schemas-microsoft-com:office:office" xmlns:oel="http://schemas.microsoft.com/office/2019/extlst" xmlns:r="http://schemas.openxmlformats.org/officeDocument/2006/relationships" xmlns:m="http://schemas.openxmlformats.org/officeDocument/2006/math" xmlns:v="urn:schemas-microsoft-com:vml" xmlns:wp14="http://schemas.microsoft.com/office/word/2010/wordprocessingDrawing" xmlns:wp="http://schemas.openxmlformats.org/drawingml/2006/wordprocessingDrawing" xmlns:w10="urn:schemas-microsoft-com:office:word" xmlns:w="http://schemas.openxmlformats.org/wordprocessingml/2006/main" xmlns:w14="http://schemas.microsoft.com/office/word/2010/wordml" xmlns:w15="http://schemas.microsoft.com/office/word/2012/wordml" xmlns:w16cex="http://schemas.microsoft.com/office/word/2018/wordml/cex" xmlns:w16cid="http://schemas.microsoft.com/office/word/2016/wordml/cid" xmlns:w16="http://schemas.microsoft.com/office/word/2018/wordml" xmlns:w16sdtdh="http://schemas.microsoft.com/office/word/2020/wordml/sdtdatahash" xmlns:w16se="http://schemas.microsoft.com/office/word/2015/wordml/symex" xmlns:wpg="http://schemas.microsoft.com/office/word/2010/wordprocessingGroup" xmlns:wpi="http://schemas.microsoft.com/office/word/2010/wordprocessingInk" xmlns:wne="http://schemas.microsoft.com/office/word/2006/wordml" xmlns:wps="http://schemas.microsoft.com/office/word/2010/wordprocessingShape" mc:Ignorable="w14 w15 w16se w16cid w16 w16cex w16sdtdh wp14">
+  <w15:commentEx w15:paraId="6F91A39B" w15:done="0"/>
+</w15:commentsEx>
+</file>
+
+<file path=word/commentsIds.xml><?xml version="1.0" encoding="utf-8"?>
+<w16cid:commentsIds xmlns:wpc="http://schemas.microsoft.com/office/word/2010/wordprocessingCanvas" xmlns:cx="http://schemas.microsoft.com/office/drawing/2014/chartex" xmlns:cx1="http://schemas.microsoft.com/office/drawing/2015/9/8/chartex" xmlns:cx2="http://schemas.microsoft.com/office/drawing/2015/10/21/chartex" xmlns:cx3="http://schemas.microsoft.com/office/drawing/2016/5/9/chartex" xmlns:cx4="http://schemas.microsoft.com/office/drawing/2016/5/10/chartex" xmlns:cx5="http://schemas.microsoft.com/office/drawing/2016/5/11/chartex" xmlns:cx6="http://schemas.microsoft.com/office/drawing/2016/5/12/chartex" xmlns:cx7="http://schemas.microsoft.com/office/drawing/2016/5/13/chartex" xmlns:cx8="http://schemas.microsoft.com/office/drawing/2016/5/14/chartex" xmlns:mc="http://schemas.openxmlformats.org/markup-compatibility/2006" xmlns:aink="http://schemas.microsoft.com/office/drawing/2016/ink" xmlns:am3d="http://schemas.microsoft.com/office/drawing/2017/model3d" xmlns:o="urn:schemas-microsoft-com:office:office" xmlns:oel="http://schemas.microsoft.com/office/2019/extlst" xmlns:r="http://schemas.openxmlformats.org/officeDocument/2006/relationships" xmlns:m="http://schemas.openxmlformats.org/officeDocument/2006/math" xmlns:v="urn:schemas-microsoft-com:vml" xmlns:wp14="http://schemas.microsoft.com/office/word/2010/wordprocessingDrawing" xmlns:wp="http://schemas.openxmlformats.org/drawingml/2006/wordprocessingDrawing" xmlns:w10="urn:schemas-microsoft-com:office:word" xmlns:w="http://schemas.openxmlformats.org/wordprocessingml/2006/main" xmlns:w14="http://schemas.microsoft.com/office/word/2010/wordml" xmlns:w15="http://schemas.microsoft.com/office/word/2012/wordml" xmlns:w16cex="http://schemas.microsoft.com/office/word/2018/wordml/cex" xmlns:w16cid="http://schemas.microsoft.com/office/word/2016/wordml/cid" xmlns:w16="http://schemas.microsoft.com/office/word/2018/wordml" xmlns:w16sdtdh="http://schemas.microsoft.com/office/word/2020/wordml/sdtdatahash" xmlns:w16se="http://schemas.microsoft.com/office/word/2015/wordml/symex" xmlns:wpg="http://schemas.microsoft.com/office/word/2010/wordprocessingGroup" xmlns:wpi="http://schemas.microsoft.com/office/word/2010/wordprocessingInk" xmlns:wne="http://schemas.microsoft.com/office/word/2006/wordml" xmlns:wps="http://schemas.microsoft.com/office/word/2010/wordprocessingShape" mc:Ignorable="w14 w15 w16se w16cid w16 w16cex w16sdtdh wp14">
+  <w16cid:commentId w16cid:paraId="6F91A39B" w16cid:durableId="2922EBB2"/>
+</w16cid:commentsIds>
 </file>
 
 <file path=word/endnotes.xml><?xml version="1.0" encoding="utf-8"?>
@@ -17514,37 +16986,161 @@
       <w:rPr>
         <w:noProof/>
       </w:rPr>
-      <w:pict w14:anchorId="1BBE6D52">
-        <v:shapetype id="_x0000_t136" coordsize="21600,21600" o:spt="136" adj="10800" path="m@7,l@8,m@5,21600l@6,21600e">
-          <v:formulas>
-            <v:f eqn="sum #0 0 10800"/>
-            <v:f eqn="prod #0 2 1"/>
-            <v:f eqn="sum 21600 0 @1"/>
-            <v:f eqn="sum 0 0 @2"/>
-            <v:f eqn="sum 21600 0 @3"/>
-            <v:f eqn="if @0 @3 0"/>
-            <v:f eqn="if @0 21600 @1"/>
-            <v:f eqn="if @0 0 @2"/>
-            <v:f eqn="if @0 @4 21600"/>
-            <v:f eqn="mid @5 @6"/>
-            <v:f eqn="mid @8 @5"/>
-            <v:f eqn="mid @7 @8"/>
-            <v:f eqn="mid @6 @7"/>
-            <v:f eqn="sum @6 0 @5"/>
-          </v:formulas>
-          <v:path textpathok="t" o:connecttype="custom" o:connectlocs="@9,0;@10,10800;@11,21600;@12,10800" o:connectangles="270,180,90,0"/>
-          <v:textpath on="t" fitshape="t"/>
-          <v:handles>
-            <v:h position="#0,bottomRight" xrange="6629,14971"/>
-          </v:handles>
-          <o:lock v:ext="edit" text="t" shapetype="t"/>
-        </v:shapetype>
-        <v:shape id="_x0000_s1031" type="#_x0000_t136" style="position:absolute;margin-left:0;margin-top:0;width:456.7pt;height:182.65pt;rotation:315;z-index:-251654144;mso-position-horizontal:center;mso-position-horizontal-relative:margin;mso-position-vertical:center;mso-position-vertical-relative:margin" o:allowincell="f" fillcolor="silver" stroked="f">
-          <v:fill opacity=".5"/>
-          <v:textpath style="font-family:&quot;Arial&quot;;font-size:1pt" string="DRAFT"/>
-          <w10:wrap anchorx="margin" anchory="margin"/>
-        </v:shape>
-      </w:pict>
+      <mc:AlternateContent>
+        <mc:Choice Requires="wps">
+          <w:drawing>
+            <wp:anchor distT="0" distB="0" distL="114300" distR="114300" simplePos="0" relativeHeight="251662336" behindDoc="1" locked="0" layoutInCell="0" allowOverlap="1" wp14:anchorId="1BBE6D52" wp14:editId="02671A4C">
+              <wp:simplePos x="0" y="0"/>
+              <wp:positionH relativeFrom="margin">
+                <wp:align>center</wp:align>
+              </wp:positionH>
+              <wp:positionV relativeFrom="margin">
+                <wp:align>center</wp:align>
+              </wp:positionV>
+              <wp:extent cx="5800090" cy="2319655"/>
+              <wp:effectExtent l="0" t="1571625" r="0" b="1271270"/>
+              <wp:wrapNone/>
+              <wp:docPr id="3" name="WordArt 7"/>
+              <wp:cNvGraphicFramePr>
+                <a:graphicFrameLocks xmlns:a="http://schemas.openxmlformats.org/drawingml/2006/main"/>
+              </wp:cNvGraphicFramePr>
+              <a:graphic xmlns:a="http://schemas.openxmlformats.org/drawingml/2006/main">
+                <a:graphicData uri="http://schemas.microsoft.com/office/word/2010/wordprocessingShape">
+                  <wps:wsp>
+                    <wps:cNvSpPr txBox="1">
+                      <a:spLocks noChangeArrowheads="1" noChangeShapeType="1" noTextEdit="1"/>
+                    </wps:cNvSpPr>
+                    <wps:spPr bwMode="auto">
+                      <a:xfrm rot="18900000">
+                        <a:off x="0" y="0"/>
+                        <a:ext cx="5800090" cy="2319655"/>
+                      </a:xfrm>
+                      <a:prstGeom prst="rect">
+                        <a:avLst/>
+                      </a:prstGeom>
+                      <a:extLst>
+                        <a:ext uri="{91240B29-F687-4F45-9708-019B960494DF}">
+                          <a14:hiddenLine xmlns:a14="http://schemas.microsoft.com/office/drawing/2010/main" w="9525">
+                            <a:solidFill>
+                              <a:srgbClr val="000000"/>
+                            </a:solidFill>
+                            <a:round/>
+                            <a:headEnd/>
+                            <a:tailEnd/>
+                          </a14:hiddenLine>
+                        </a:ext>
+                      </a:extLst>
+                    </wps:spPr>
+                    <wps:txbx>
+                      <w:txbxContent>
+                        <w:p>
+                          <w:pPr>
+                            <w:jc w:val="center"/>
+                            <w:rPr>
+                              <w:rFonts w:ascii="Arial" w:hAnsi="Arial" w:cs="Arial"/>
+                              <w:color w:val="C0C0C0"/>
+                              <w:sz w:val="2"/>
+                              <w:szCs w:val="2"/>
+                              <w14:textFill>
+                                <w14:solidFill>
+                                  <w14:srgbClr w14:val="C0C0C0">
+                                    <w14:alpha w14:val="50000"/>
+                                  </w14:srgbClr>
+                                </w14:solidFill>
+                              </w14:textFill>
+                            </w:rPr>
+                          </w:pPr>
+                          <w:r>
+                            <w:rPr>
+                              <w:rFonts w:ascii="Arial" w:hAnsi="Arial" w:cs="Arial"/>
+                              <w:color w:val="C0C0C0"/>
+                              <w:sz w:val="2"/>
+                              <w:szCs w:val="2"/>
+                              <w14:textFill>
+                                <w14:solidFill>
+                                  <w14:srgbClr w14:val="C0C0C0">
+                                    <w14:alpha w14:val="50000"/>
+                                  </w14:srgbClr>
+                                </w14:solidFill>
+                              </w14:textFill>
+                            </w:rPr>
+                            <w:t>DRAFT</w:t>
+                          </w:r>
+                        </w:p>
+                      </w:txbxContent>
+                    </wps:txbx>
+                    <wps:bodyPr wrap="square" numCol="1" fromWordArt="1">
+                      <a:prstTxWarp prst="textPlain">
+                        <a:avLst>
+                          <a:gd name="adj" fmla="val 50000"/>
+                        </a:avLst>
+                      </a:prstTxWarp>
+                      <a:spAutoFit/>
+                    </wps:bodyPr>
+                  </wps:wsp>
+                </a:graphicData>
+              </a:graphic>
+              <wp14:sizeRelH relativeFrom="page">
+                <wp14:pctWidth>0</wp14:pctWidth>
+              </wp14:sizeRelH>
+              <wp14:sizeRelV relativeFrom="page">
+                <wp14:pctHeight>0</wp14:pctHeight>
+              </wp14:sizeRelV>
+            </wp:anchor>
+          </w:drawing>
+        </mc:Choice>
+        <mc:Fallback>
+          <w:pict>
+            <v:shapetype w14:anchorId="1BBE6D52" id="_x0000_t202" coordsize="21600,21600" o:spt="202" path="m,l,21600r21600,l21600,xe">
+              <v:stroke joinstyle="miter"/>
+              <v:path gradientshapeok="t" o:connecttype="rect"/>
+            </v:shapetype>
+            <v:shape id="WordArt 7" o:spid="_x0000_s1026" type="#_x0000_t202" style="position:absolute;margin-left:0;margin-top:0;width:456.7pt;height:182.65pt;rotation:-45;z-index:-251654144;visibility:visible;mso-wrap-style:square;mso-width-percent:0;mso-height-percent:0;mso-wrap-distance-left:9pt;mso-wrap-distance-top:0;mso-wrap-distance-right:9pt;mso-wrap-distance-bottom:0;mso-position-horizontal:center;mso-position-horizontal-relative:margin;mso-position-vertical:center;mso-position-vertical-relative:margin;mso-width-percent:0;mso-height-percent:0;mso-width-relative:page;mso-height-relative:page;v-text-anchor:top" o:gfxdata="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" o:allowincell="f" filled="f" stroked="f">
+              <v:stroke joinstyle="round"/>
+              <o:lock v:ext="edit" shapetype="t"/>
+              <v:textbox style="mso-fit-shape-to-text:t">
+                <w:txbxContent>
+                  <w:p>
+                    <w:pPr>
+                      <w:jc w:val="center"/>
+                      <w:rPr>
+                        <w:rFonts w:ascii="Arial" w:hAnsi="Arial" w:cs="Arial"/>
+                        <w:color w:val="C0C0C0"/>
+                        <w:sz w:val="2"/>
+                        <w:szCs w:val="2"/>
+                        <w14:textFill>
+                          <w14:solidFill>
+                            <w14:srgbClr w14:val="C0C0C0">
+                              <w14:alpha w14:val="50000"/>
+                            </w14:srgbClr>
+                          </w14:solidFill>
+                        </w14:textFill>
+                      </w:rPr>
+                    </w:pPr>
+                    <w:r>
+                      <w:rPr>
+                        <w:rFonts w:ascii="Arial" w:hAnsi="Arial" w:cs="Arial"/>
+                        <w:color w:val="C0C0C0"/>
+                        <w:sz w:val="2"/>
+                        <w:szCs w:val="2"/>
+                        <w14:textFill>
+                          <w14:solidFill>
+                            <w14:srgbClr w14:val="C0C0C0">
+                              <w14:alpha w14:val="50000"/>
+                            </w14:srgbClr>
+                          </w14:solidFill>
+                        </w14:textFill>
+                      </w:rPr>
+                      <w:t>DRAFT</w:t>
+                    </w:r>
+                  </w:p>
+                </w:txbxContent>
+              </v:textbox>
+              <w10:wrap anchorx="margin" anchory="margin"/>
+            </v:shape>
+          </w:pict>
+        </mc:Fallback>
+      </mc:AlternateContent>
     </w:r>
   </w:p>
 </w:hdr>
@@ -17713,11 +17309,87 @@
         <w:color w:val="auto"/>
         <w:lang w:eastAsia="en-AU"/>
       </w:rPr>
-      <w:pict w14:anchorId="5B7284FF">
-        <v:rect id="Rectangle 4" o:spid="_x0000_s1033" style="position:absolute;margin-left:22.5pt;margin-top:22.5pt;width:549.9pt;height:85.05pt;z-index:-251660288;visibility:visible;mso-position-horizontal-relative:page;mso-position-vertical-relative:page;mso-width-relative:margin;mso-height-relative:margin;v-text-anchor:middle" o:gfxdata="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" fillcolor="black [3213]" stroked="f" strokeweight="2pt">
-          <w10:wrap anchorx="page" anchory="page"/>
-        </v:rect>
-      </w:pict>
+      <mc:AlternateContent>
+        <mc:Choice Requires="wps">
+          <w:drawing>
+            <wp:anchor distT="0" distB="0" distL="114300" distR="114300" simplePos="0" relativeHeight="251656192" behindDoc="1" locked="0" layoutInCell="1" allowOverlap="1" wp14:anchorId="5B7284FF" wp14:editId="265D6482">
+              <wp:simplePos x="0" y="0"/>
+              <wp:positionH relativeFrom="page">
+                <wp:posOffset>285750</wp:posOffset>
+              </wp:positionH>
+              <wp:positionV relativeFrom="page">
+                <wp:posOffset>285750</wp:posOffset>
+              </wp:positionV>
+              <wp:extent cx="6983730" cy="1080135"/>
+              <wp:effectExtent l="0" t="0" r="0" b="0"/>
+              <wp:wrapNone/>
+              <wp:docPr id="4" name="Rectangle 4"/>
+              <wp:cNvGraphicFramePr>
+                <a:graphicFrameLocks xmlns:a="http://schemas.openxmlformats.org/drawingml/2006/main"/>
+              </wp:cNvGraphicFramePr>
+              <a:graphic xmlns:a="http://schemas.openxmlformats.org/drawingml/2006/main">
+                <a:graphicData uri="http://schemas.microsoft.com/office/word/2010/wordprocessingShape">
+                  <wps:wsp>
+                    <wps:cNvSpPr>
+                      <a:spLocks/>
+                    </wps:cNvSpPr>
+                    <wps:spPr>
+                      <a:xfrm>
+                        <a:off x="0" y="0"/>
+                        <a:ext cx="6983730" cy="1080135"/>
+                      </a:xfrm>
+                      <a:prstGeom prst="rect">
+                        <a:avLst/>
+                      </a:prstGeom>
+                      <a:solidFill>
+                        <a:schemeClr val="tx1"/>
+                      </a:solidFill>
+                      <a:ln>
+                        <a:noFill/>
+                      </a:ln>
+                    </wps:spPr>
+                    <wps:style>
+                      <a:lnRef idx="2">
+                        <a:schemeClr val="accent1">
+                          <a:shade val="50000"/>
+                        </a:schemeClr>
+                      </a:lnRef>
+                      <a:fillRef idx="1">
+                        <a:schemeClr val="accent1"/>
+                      </a:fillRef>
+                      <a:effectRef idx="0">
+                        <a:schemeClr val="accent1"/>
+                      </a:effectRef>
+                      <a:fontRef idx="minor">
+                        <a:schemeClr val="lt1"/>
+                      </a:fontRef>
+                    </wps:style>
+                    <wps:bodyPr rot="0" spcFirstLastPara="0" vertOverflow="overflow" horzOverflow="overflow" vert="horz" wrap="square" lIns="91440" tIns="45720" rIns="91440" bIns="45720" numCol="1" spcCol="0" rtlCol="0" fromWordArt="0" anchor="ctr" anchorCtr="0" forceAA="0" compatLnSpc="1">
+                      <a:prstTxWarp prst="textNoShape">
+                        <a:avLst/>
+                      </a:prstTxWarp>
+                      <a:noAutofit/>
+                    </wps:bodyPr>
+                  </wps:wsp>
+                </a:graphicData>
+              </a:graphic>
+              <wp14:sizeRelH relativeFrom="margin">
+                <wp14:pctWidth>0</wp14:pctWidth>
+              </wp14:sizeRelH>
+              <wp14:sizeRelV relativeFrom="margin">
+                <wp14:pctHeight>0</wp14:pctHeight>
+              </wp14:sizeRelV>
+            </wp:anchor>
+          </w:drawing>
+        </mc:Choice>
+        <mc:Fallback>
+          <w:pict>
+            <v:rect w14:anchorId="40857C3E" id="Rectangle 4" o:spid="_x0000_s1026" style="position:absolute;margin-left:22.5pt;margin-top:22.5pt;width:549.9pt;height:85.05pt;z-index:-251660288;visibility:visible;mso-wrap-style:square;mso-width-percent:0;mso-height-percent:0;mso-wrap-distance-left:9pt;mso-wrap-distance-top:0;mso-wrap-distance-right:9pt;mso-wrap-distance-bottom:0;mso-position-horizontal:absolute;mso-position-horizontal-relative:page;mso-position-vertical:absolute;mso-position-vertical-relative:page;mso-width-percent:0;mso-height-percent:0;mso-width-relative:margin;mso-height-relative:margin;v-text-anchor:middle" o:gfxdata="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" fillcolor="black [3213]" stroked="f" strokeweight="2pt">
+              <w10:wrap anchorx="page" anchory="page"/>
+            </v:rect>
+          </w:pict>
+        </mc:Fallback>
+      </mc:AlternateContent>
     </w:r>
   </w:p>
 </w:hdr>

</xml_diff>